<commit_message>
Implemented Aug 17 2024 feedback except for sheriff info sheet
</commit_message>
<xml_diff>
--- a/docassemble/StalkingNoContactOrderRequest/data/templates/snco_events_addendum.docx
+++ b/docassemble/StalkingNoContactOrderRequest/data/templates/snco_events_addendum.docx
@@ -88,7 +88,21 @@
         <w:rPr>
           <w:rFonts w:ascii="Arial" w:hAnsi="Arial" w:cs="Arial"/>
         </w:rPr>
-        <w:t>if trial_court.address.county == "Cook"</w:t>
+        <w:t xml:space="preserve">if </w:t>
+      </w:r>
+      <w:proofErr w:type="spellStart"/>
+      <w:r>
+        <w:rPr>
+          <w:rFonts w:ascii="Arial" w:hAnsi="Arial" w:cs="Arial"/>
+        </w:rPr>
+        <w:t>trial_court.address.county</w:t>
+      </w:r>
+      <w:proofErr w:type="spellEnd"/>
+      <w:r>
+        <w:rPr>
+          <w:rFonts w:ascii="Arial" w:hAnsi="Arial" w:cs="Arial"/>
+        </w:rPr>
+        <w:t xml:space="preserve"> == "Cook"</w:t>
       </w:r>
       <w:r>
         <w:rPr>
@@ -125,6 +139,40 @@
           <w:rFonts w:ascii="Arial" w:hAnsi="Arial" w:cs="Arial"/>
         </w:rPr>
         <w:t>, are:</w:t>
+      </w:r>
+      <w:r>
+        <w:rPr>
+          <w:rFonts w:ascii="Arial" w:hAnsi="Arial" w:cs="Arial"/>
+        </w:rPr>
+        <w:t xml:space="preserve">{% if </w:t>
+      </w:r>
+      <w:proofErr w:type="spellStart"/>
+      <w:r>
+        <w:rPr>
+          <w:rFonts w:ascii="Arial" w:hAnsi="Arial" w:cs="Arial"/>
+        </w:rPr>
+        <w:t>trial_court.address.county</w:t>
+      </w:r>
+      <w:proofErr w:type="spellEnd"/>
+      <w:r>
+        <w:rPr>
+          <w:rFonts w:ascii="Arial" w:hAnsi="Arial" w:cs="Arial"/>
+        </w:rPr>
+        <w:t xml:space="preserve"> != “Cook” or </w:t>
+      </w:r>
+      <w:proofErr w:type="spellStart"/>
+      <w:r>
+        <w:rPr>
+          <w:rFonts w:ascii="Arial" w:hAnsi="Arial" w:cs="Arial"/>
+        </w:rPr>
+        <w:t>report_numbers_on_addendum</w:t>
+      </w:r>
+      <w:proofErr w:type="spellEnd"/>
+      <w:r>
+        <w:rPr>
+          <w:rFonts w:ascii="Arial" w:hAnsi="Arial" w:cs="Arial"/>
+        </w:rPr>
+        <w:t xml:space="preserve"> == False %}</w:t>
       </w:r>
     </w:p>
     <w:tbl>
@@ -235,13 +283,7 @@
         <w:rPr>
           <w:rFonts w:ascii="Arial" w:hAnsi="Arial" w:cs="Arial"/>
         </w:rPr>
-        <w:t xml:space="preserve"> </w:t>
-      </w:r>
-      <w:r>
-        <w:rPr>
-          <w:rFonts w:ascii="Arial" w:hAnsi="Arial" w:cs="Arial"/>
-        </w:rPr>
-        <w:t>event</w:t>
+        <w:t xml:space="preserve"> event</w:t>
       </w:r>
       <w:r>
         <w:rPr>
@@ -249,12 +291,14 @@
         </w:rPr>
         <w:t xml:space="preserve"> in </w:t>
       </w:r>
+      <w:proofErr w:type="spellStart"/>
       <w:r>
         <w:rPr>
           <w:rFonts w:ascii="Arial" w:hAnsi="Arial" w:cs="Arial"/>
         </w:rPr>
         <w:t>stalking_events</w:t>
       </w:r>
+      <w:proofErr w:type="spellEnd"/>
       <w:r>
         <w:rPr>
           <w:rFonts w:ascii="Arial" w:hAnsi="Arial" w:cs="Arial"/>
@@ -267,17 +311,19 @@
         </w:rPr>
         <w:t xml:space="preserve">{% if </w:t>
       </w:r>
-      <w:r>
-        <w:rPr>
-          <w:rFonts w:ascii="Arial" w:hAnsi="Arial" w:cs="Arial"/>
-        </w:rPr>
-        <w:t>event</w:t>
-      </w:r>
-      <w:r>
-        <w:rPr>
-          <w:rFonts w:ascii="Arial" w:hAnsi="Arial" w:cs="Arial"/>
-        </w:rPr>
-        <w:t>.include_in_addendum == True %}</w:t>
+      <w:proofErr w:type="spellStart"/>
+      <w:r>
+        <w:rPr>
+          <w:rFonts w:ascii="Arial" w:hAnsi="Arial" w:cs="Arial"/>
+        </w:rPr>
+        <w:t>event.include_in_addendum</w:t>
+      </w:r>
+      <w:proofErr w:type="spellEnd"/>
+      <w:r>
+        <w:rPr>
+          <w:rFonts w:ascii="Arial" w:hAnsi="Arial" w:cs="Arial"/>
+        </w:rPr>
+        <w:t xml:space="preserve"> == True %}</w:t>
       </w:r>
     </w:p>
     <w:tbl>
@@ -314,7 +360,16 @@
                 <w:sz w:val="22"/>
                 <w:szCs w:val="22"/>
               </w:rPr>
-              <w:t>{% if showifdef(‘event</w:t>
+              <w:t xml:space="preserve">{% if </w:t>
+            </w:r>
+            <w:proofErr w:type="spellStart"/>
+            <w:r>
+              <w:rPr>
+                <w:rFonts w:ascii="Arial" w:hAnsi="Arial" w:cs="Arial"/>
+                <w:sz w:val="22"/>
+                <w:szCs w:val="22"/>
+              </w:rPr>
+              <w:t>event</w:t>
             </w:r>
             <w:r>
               <w:rPr>
@@ -324,13 +379,46 @@
               </w:rPr>
               <w:t>.time</w:t>
             </w:r>
-            <w:r>
-              <w:rPr>
-                <w:rFonts w:ascii="Arial" w:hAnsi="Arial" w:cs="Arial"/>
-                <w:sz w:val="22"/>
-                <w:szCs w:val="22"/>
-              </w:rPr>
-              <w:t>’) == True %}</w:t>
+            <w:proofErr w:type="spellEnd"/>
+            <w:r>
+              <w:rPr>
+                <w:rFonts w:ascii="Arial" w:hAnsi="Arial" w:cs="Arial"/>
+                <w:sz w:val="22"/>
+                <w:szCs w:val="22"/>
+              </w:rPr>
+              <w:t xml:space="preserve"> </w:t>
+            </w:r>
+            <w:r>
+              <w:rPr>
+                <w:rFonts w:ascii="Arial" w:hAnsi="Arial" w:cs="Arial"/>
+                <w:sz w:val="22"/>
+                <w:szCs w:val="22"/>
+              </w:rPr>
+              <w:t>!</w:t>
+            </w:r>
+            <w:r>
+              <w:rPr>
+                <w:rFonts w:ascii="Arial" w:hAnsi="Arial" w:cs="Arial"/>
+                <w:sz w:val="22"/>
+                <w:szCs w:val="22"/>
+              </w:rPr>
+              <w:t xml:space="preserve">= </w:t>
+            </w:r>
+            <w:r>
+              <w:rPr>
+                <w:rFonts w:ascii="Arial" w:hAnsi="Arial" w:cs="Arial"/>
+                <w:sz w:val="22"/>
+                <w:szCs w:val="22"/>
+              </w:rPr>
+              <w:t>“”</w:t>
+            </w:r>
+            <w:r>
+              <w:rPr>
+                <w:rFonts w:ascii="Arial" w:hAnsi="Arial" w:cs="Arial"/>
+                <w:sz w:val="22"/>
+                <w:szCs w:val="22"/>
+              </w:rPr>
+              <w:t xml:space="preserve"> %}</w:t>
             </w:r>
             <w:r>
               <w:rPr>
@@ -340,6 +428,7 @@
               </w:rPr>
               <w:t>{{</w:t>
             </w:r>
+            <w:proofErr w:type="spellStart"/>
             <w:r>
               <w:rPr>
                 <w:rFonts w:ascii="Arial" w:hAnsi="Arial" w:cs="Arial"/>
@@ -364,6 +453,7 @@
               </w:rPr>
               <w:t>text</w:t>
             </w:r>
+            <w:proofErr w:type="spellEnd"/>
             <w:r>
               <w:rPr>
                 <w:rFonts w:ascii="Arial" w:hAnsi="Arial" w:cs="Arial"/>
@@ -380,14 +470,25 @@
               </w:rPr>
               <w:t xml:space="preserve"> at {{ </w:t>
             </w:r>
-            <w:r>
-              <w:rPr>
-                <w:rFonts w:ascii="Arial" w:hAnsi="Arial" w:cs="Arial"/>
-                <w:sz w:val="22"/>
-                <w:szCs w:val="22"/>
-              </w:rPr>
-              <w:t>format_time(</w:t>
-            </w:r>
+            <w:proofErr w:type="spellStart"/>
+            <w:r>
+              <w:rPr>
+                <w:rFonts w:ascii="Arial" w:hAnsi="Arial" w:cs="Arial"/>
+                <w:sz w:val="22"/>
+                <w:szCs w:val="22"/>
+              </w:rPr>
+              <w:t>format_time</w:t>
+            </w:r>
+            <w:proofErr w:type="spellEnd"/>
+            <w:r>
+              <w:rPr>
+                <w:rFonts w:ascii="Arial" w:hAnsi="Arial" w:cs="Arial"/>
+                <w:sz w:val="22"/>
+                <w:szCs w:val="22"/>
+              </w:rPr>
+              <w:t>(</w:t>
+            </w:r>
+            <w:proofErr w:type="spellStart"/>
             <w:r>
               <w:rPr>
                 <w:rFonts w:ascii="Arial" w:hAnsi="Arial" w:cs="Arial"/>
@@ -402,7 +503,42 @@
                 <w:sz w:val="22"/>
                 <w:szCs w:val="22"/>
               </w:rPr>
-              <w:t>.time, format='h:mm')}</w:t>
+              <w:t>.time</w:t>
+            </w:r>
+            <w:proofErr w:type="spellEnd"/>
+            <w:r>
+              <w:rPr>
+                <w:rFonts w:ascii="Arial" w:hAnsi="Arial" w:cs="Arial"/>
+                <w:sz w:val="22"/>
+                <w:szCs w:val="22"/>
+              </w:rPr>
+              <w:t>, format='</w:t>
+            </w:r>
+            <w:proofErr w:type="spellStart"/>
+            <w:r>
+              <w:rPr>
+                <w:rFonts w:ascii="Arial" w:hAnsi="Arial" w:cs="Arial"/>
+                <w:sz w:val="22"/>
+                <w:szCs w:val="22"/>
+              </w:rPr>
+              <w:t>h:mm</w:t>
+            </w:r>
+            <w:proofErr w:type="spellEnd"/>
+            <w:r>
+              <w:rPr>
+                <w:rFonts w:ascii="Arial" w:hAnsi="Arial" w:cs="Arial"/>
+                <w:sz w:val="22"/>
+                <w:szCs w:val="22"/>
+              </w:rPr>
+              <w:t xml:space="preserve"> a</w:t>
+            </w:r>
+            <w:r>
+              <w:rPr>
+                <w:rFonts w:ascii="Arial" w:hAnsi="Arial" w:cs="Arial"/>
+                <w:sz w:val="22"/>
+                <w:szCs w:val="22"/>
+              </w:rPr>
+              <w:t>')}</w:t>
             </w:r>
             <w:r>
               <w:rPr>
@@ -418,7 +554,25 @@
                 <w:sz w:val="22"/>
                 <w:szCs w:val="22"/>
               </w:rPr>
-              <w:t>{% else %}{{event.name.text}}{% endif %}</w:t>
+              <w:t>{% else %}{{</w:t>
+            </w:r>
+            <w:proofErr w:type="spellStart"/>
+            <w:r>
+              <w:rPr>
+                <w:rFonts w:ascii="Arial" w:hAnsi="Arial" w:cs="Arial"/>
+                <w:sz w:val="22"/>
+                <w:szCs w:val="22"/>
+              </w:rPr>
+              <w:t>event.name.text</w:t>
+            </w:r>
+            <w:proofErr w:type="spellEnd"/>
+            <w:r>
+              <w:rPr>
+                <w:rFonts w:ascii="Arial" w:hAnsi="Arial" w:cs="Arial"/>
+                <w:sz w:val="22"/>
+                <w:szCs w:val="22"/>
+              </w:rPr>
+              <w:t>}}{% endif %}</w:t>
             </w:r>
           </w:p>
         </w:tc>
@@ -440,7 +594,25 @@
                 <w:sz w:val="22"/>
                 <w:szCs w:val="22"/>
               </w:rPr>
-              <w:t>{{event.place}}</w:t>
+              <w:t>{{</w:t>
+            </w:r>
+            <w:proofErr w:type="spellStart"/>
+            <w:r>
+              <w:rPr>
+                <w:rFonts w:ascii="Arial" w:hAnsi="Arial" w:cs="Arial"/>
+                <w:sz w:val="22"/>
+                <w:szCs w:val="22"/>
+              </w:rPr>
+              <w:t>event.place</w:t>
+            </w:r>
+            <w:proofErr w:type="spellEnd"/>
+            <w:r>
+              <w:rPr>
+                <w:rFonts w:ascii="Arial" w:hAnsi="Arial" w:cs="Arial"/>
+                <w:sz w:val="22"/>
+                <w:szCs w:val="22"/>
+              </w:rPr>
+              <w:t>}}</w:t>
             </w:r>
           </w:p>
         </w:tc>
@@ -462,7 +634,25 @@
                 <w:sz w:val="22"/>
                 <w:szCs w:val="22"/>
               </w:rPr>
-              <w:t>{{event.description}}</w:t>
+              <w:t>{{</w:t>
+            </w:r>
+            <w:proofErr w:type="spellStart"/>
+            <w:r>
+              <w:rPr>
+                <w:rFonts w:ascii="Arial" w:hAnsi="Arial" w:cs="Arial"/>
+                <w:sz w:val="22"/>
+                <w:szCs w:val="22"/>
+              </w:rPr>
+              <w:t>event.description</w:t>
+            </w:r>
+            <w:proofErr w:type="spellEnd"/>
+            <w:r>
+              <w:rPr>
+                <w:rFonts w:ascii="Arial" w:hAnsi="Arial" w:cs="Arial"/>
+                <w:sz w:val="22"/>
+                <w:szCs w:val="22"/>
+              </w:rPr>
+              <w:t>}}</w:t>
             </w:r>
           </w:p>
         </w:tc>
@@ -470,6 +660,7 @@
     </w:tbl>
     <w:p>
       <w:pPr>
+        <w:spacing w:line="240" w:lineRule="auto"/>
         <w:rPr>
           <w:rFonts w:ascii="Arial" w:hAnsi="Arial" w:cs="Arial"/>
         </w:rPr>
@@ -484,7 +675,609 @@
         <w:rPr>
           <w:rFonts w:ascii="Arial" w:hAnsi="Arial" w:cs="Arial"/>
         </w:rPr>
-        <w:t>{% endfor %}</w:t>
+        <w:t xml:space="preserve">{% </w:t>
+      </w:r>
+      <w:proofErr w:type="spellStart"/>
+      <w:r>
+        <w:rPr>
+          <w:rFonts w:ascii="Arial" w:hAnsi="Arial" w:cs="Arial"/>
+        </w:rPr>
+        <w:t>endfor</w:t>
+      </w:r>
+      <w:proofErr w:type="spellEnd"/>
+      <w:r>
+        <w:rPr>
+          <w:rFonts w:ascii="Arial" w:hAnsi="Arial" w:cs="Arial"/>
+        </w:rPr>
+        <w:t xml:space="preserve"> %}</w:t>
+      </w:r>
+      <w:r>
+        <w:rPr>
+          <w:rFonts w:ascii="Arial" w:hAnsi="Arial" w:cs="Arial"/>
+        </w:rPr>
+        <w:t>{% else %}</w:t>
+      </w:r>
+    </w:p>
+    <w:tbl>
+      <w:tblPr>
+        <w:tblStyle w:val="TableGrid"/>
+        <w:tblW w:w="31572" w:type="dxa"/>
+        <w:tblBorders>
+          <w:top w:val="none" w:sz="0" w:space="0" w:color="auto"/>
+          <w:left w:val="none" w:sz="0" w:space="0" w:color="auto"/>
+          <w:bottom w:val="none" w:sz="0" w:space="0" w:color="auto"/>
+          <w:right w:val="none" w:sz="0" w:space="0" w:color="auto"/>
+          <w:insideH w:val="none" w:sz="0" w:space="0" w:color="auto"/>
+          <w:insideV w:val="none" w:sz="0" w:space="0" w:color="auto"/>
+        </w:tblBorders>
+        <w:tblLook w:val="04A0" w:firstRow="1" w:lastRow="0" w:firstColumn="1" w:lastColumn="0" w:noHBand="0" w:noVBand="1"/>
+      </w:tblPr>
+      <w:tblGrid>
+        <w:gridCol w:w="1890"/>
+        <w:gridCol w:w="2790"/>
+        <w:gridCol w:w="3060"/>
+        <w:gridCol w:w="11916"/>
+        <w:gridCol w:w="11916"/>
+      </w:tblGrid>
+      <w:tr>
+        <w:tc>
+          <w:tcPr>
+            <w:tcW w:w="1890" w:type="dxa"/>
+          </w:tcPr>
+          <w:p>
+            <w:pPr>
+              <w:rPr>
+                <w:rFonts w:ascii="Arial" w:hAnsi="Arial" w:cs="Arial"/>
+                <w:b/>
+                <w:spacing w:val="-4"/>
+                <w:sz w:val="22"/>
+                <w:szCs w:val="22"/>
+              </w:rPr>
+            </w:pPr>
+            <w:r>
+              <w:rPr>
+                <w:rFonts w:ascii="Arial" w:hAnsi="Arial" w:cs="Arial"/>
+                <w:b/>
+                <w:spacing w:val="-4"/>
+                <w:sz w:val="22"/>
+                <w:szCs w:val="22"/>
+              </w:rPr>
+              <w:t>Date</w:t>
+            </w:r>
+          </w:p>
+        </w:tc>
+        <w:tc>
+          <w:tcPr>
+            <w:tcW w:w="2790" w:type="dxa"/>
+          </w:tcPr>
+          <w:p>
+            <w:pPr>
+              <w:rPr>
+                <w:rFonts w:ascii="Arial" w:hAnsi="Arial" w:cs="Arial"/>
+                <w:b/>
+                <w:sz w:val="22"/>
+                <w:szCs w:val="22"/>
+              </w:rPr>
+            </w:pPr>
+            <w:r>
+              <w:rPr>
+                <w:rFonts w:ascii="Arial" w:hAnsi="Arial" w:cs="Arial"/>
+                <w:b/>
+                <w:sz w:val="22"/>
+                <w:szCs w:val="22"/>
+              </w:rPr>
+              <w:t>Location</w:t>
+            </w:r>
+          </w:p>
+        </w:tc>
+        <w:tc>
+          <w:tcPr>
+            <w:tcW w:w="3060" w:type="dxa"/>
+          </w:tcPr>
+          <w:p>
+            <w:pPr>
+              <w:rPr>
+                <w:rFonts w:ascii="Arial" w:hAnsi="Arial" w:cs="Arial"/>
+                <w:b/>
+              </w:rPr>
+            </w:pPr>
+            <w:r>
+              <w:rPr>
+                <w:rFonts w:ascii="Arial" w:hAnsi="Arial" w:cs="Arial"/>
+                <w:b/>
+              </w:rPr>
+              <w:t>Stalking Event</w:t>
+            </w:r>
+          </w:p>
+        </w:tc>
+        <w:tc>
+          <w:tcPr>
+            <w:tcW w:w="11916" w:type="dxa"/>
+          </w:tcPr>
+          <w:p>
+            <w:pPr>
+              <w:rPr>
+                <w:rFonts w:ascii="Arial" w:hAnsi="Arial" w:cs="Arial"/>
+                <w:b/>
+              </w:rPr>
+            </w:pPr>
+            <w:r>
+              <w:rPr>
+                <w:rFonts w:ascii="Arial" w:hAnsi="Arial" w:cs="Arial"/>
+                <w:b/>
+              </w:rPr>
+              <w:t>Police report number</w:t>
+            </w:r>
+          </w:p>
+        </w:tc>
+        <w:tc>
+          <w:tcPr>
+            <w:tcW w:w="11916" w:type="dxa"/>
+          </w:tcPr>
+          <w:p>
+            <w:pPr>
+              <w:rPr>
+                <w:rFonts w:ascii="Arial" w:hAnsi="Arial" w:cs="Arial"/>
+                <w:b/>
+              </w:rPr>
+            </w:pPr>
+          </w:p>
+        </w:tc>
+      </w:tr>
+    </w:tbl>
+    <w:p>
+      <w:pPr>
+        <w:rPr>
+          <w:rFonts w:ascii="Arial" w:hAnsi="Arial" w:cs="Arial"/>
+        </w:rPr>
+      </w:pPr>
+      <w:r>
+        <w:rPr>
+          <w:rFonts w:ascii="Arial" w:hAnsi="Arial" w:cs="Arial"/>
+        </w:rPr>
+        <w:t>{% for</w:t>
+      </w:r>
+      <w:r>
+        <w:rPr>
+          <w:rFonts w:ascii="Arial" w:hAnsi="Arial" w:cs="Arial"/>
+        </w:rPr>
+        <w:t xml:space="preserve"> event</w:t>
+      </w:r>
+      <w:r>
+        <w:rPr>
+          <w:rFonts w:ascii="Arial" w:hAnsi="Arial" w:cs="Arial"/>
+        </w:rPr>
+        <w:t xml:space="preserve"> in </w:t>
+      </w:r>
+      <w:proofErr w:type="spellStart"/>
+      <w:r>
+        <w:rPr>
+          <w:rFonts w:ascii="Arial" w:hAnsi="Arial" w:cs="Arial"/>
+        </w:rPr>
+        <w:t>stalking_events</w:t>
+      </w:r>
+      <w:proofErr w:type="spellEnd"/>
+      <w:r>
+        <w:rPr>
+          <w:rFonts w:ascii="Arial" w:hAnsi="Arial" w:cs="Arial"/>
+        </w:rPr>
+        <w:t xml:space="preserve"> %}</w:t>
+      </w:r>
+      <w:r>
+        <w:rPr>
+          <w:rFonts w:ascii="Arial" w:hAnsi="Arial" w:cs="Arial"/>
+        </w:rPr>
+        <w:t xml:space="preserve">{% if </w:t>
+      </w:r>
+      <w:proofErr w:type="spellStart"/>
+      <w:r>
+        <w:rPr>
+          <w:rFonts w:ascii="Arial" w:hAnsi="Arial" w:cs="Arial"/>
+        </w:rPr>
+        <w:t>event.include_in_addendum</w:t>
+      </w:r>
+      <w:proofErr w:type="spellEnd"/>
+      <w:r>
+        <w:rPr>
+          <w:rFonts w:ascii="Arial" w:hAnsi="Arial" w:cs="Arial"/>
+        </w:rPr>
+        <w:t xml:space="preserve"> == True %}</w:t>
+      </w:r>
+    </w:p>
+    <w:tbl>
+      <w:tblPr>
+        <w:tblStyle w:val="TableGrid"/>
+        <w:tblW w:w="10075" w:type="dxa"/>
+        <w:tblLayout w:type="fixed"/>
+        <w:tblLook w:val="04A0" w:firstRow="1" w:lastRow="0" w:firstColumn="1" w:lastColumn="0" w:noHBand="0" w:noVBand="1"/>
+      </w:tblPr>
+      <w:tblGrid>
+        <w:gridCol w:w="1435"/>
+        <w:gridCol w:w="2160"/>
+        <w:gridCol w:w="3960"/>
+        <w:gridCol w:w="2520"/>
+      </w:tblGrid>
+      <w:tr>
+        <w:trPr>
+          <w:trHeight w:val="309"/>
+        </w:trPr>
+        <w:tc>
+          <w:tcPr>
+            <w:tcW w:w="1435" w:type="dxa"/>
+          </w:tcPr>
+          <w:p>
+            <w:pPr>
+              <w:rPr>
+                <w:rFonts w:ascii="Arial" w:hAnsi="Arial" w:cs="Arial"/>
+                <w:sz w:val="22"/>
+                <w:szCs w:val="22"/>
+              </w:rPr>
+            </w:pPr>
+            <w:r>
+              <w:rPr>
+                <w:rFonts w:ascii="Arial" w:hAnsi="Arial" w:cs="Arial"/>
+                <w:sz w:val="22"/>
+                <w:szCs w:val="22"/>
+              </w:rPr>
+              <w:t xml:space="preserve">{% if </w:t>
+            </w:r>
+            <w:proofErr w:type="spellStart"/>
+            <w:r>
+              <w:rPr>
+                <w:rFonts w:ascii="Arial" w:hAnsi="Arial" w:cs="Arial"/>
+                <w:sz w:val="22"/>
+                <w:szCs w:val="22"/>
+              </w:rPr>
+              <w:t>event</w:t>
+            </w:r>
+            <w:r>
+              <w:rPr>
+                <w:rFonts w:ascii="Arial" w:hAnsi="Arial" w:cs="Arial"/>
+                <w:sz w:val="22"/>
+                <w:szCs w:val="22"/>
+              </w:rPr>
+              <w:t>.time</w:t>
+            </w:r>
+            <w:proofErr w:type="spellEnd"/>
+            <w:r>
+              <w:rPr>
+                <w:rFonts w:ascii="Arial" w:hAnsi="Arial" w:cs="Arial"/>
+                <w:sz w:val="22"/>
+                <w:szCs w:val="22"/>
+              </w:rPr>
+              <w:t xml:space="preserve"> </w:t>
+            </w:r>
+            <w:r>
+              <w:rPr>
+                <w:rFonts w:ascii="Arial" w:hAnsi="Arial" w:cs="Arial"/>
+                <w:sz w:val="22"/>
+                <w:szCs w:val="22"/>
+              </w:rPr>
+              <w:t>!</w:t>
+            </w:r>
+            <w:r>
+              <w:rPr>
+                <w:rFonts w:ascii="Arial" w:hAnsi="Arial" w:cs="Arial"/>
+                <w:sz w:val="22"/>
+                <w:szCs w:val="22"/>
+              </w:rPr>
+              <w:t xml:space="preserve">= </w:t>
+            </w:r>
+            <w:r>
+              <w:rPr>
+                <w:rFonts w:ascii="Arial" w:hAnsi="Arial" w:cs="Arial"/>
+                <w:sz w:val="22"/>
+                <w:szCs w:val="22"/>
+              </w:rPr>
+              <w:t>“”</w:t>
+            </w:r>
+            <w:r>
+              <w:rPr>
+                <w:rFonts w:ascii="Arial" w:hAnsi="Arial" w:cs="Arial"/>
+                <w:sz w:val="22"/>
+                <w:szCs w:val="22"/>
+              </w:rPr>
+              <w:t xml:space="preserve"> %}</w:t>
+            </w:r>
+            <w:r>
+              <w:rPr>
+                <w:rFonts w:ascii="Arial" w:hAnsi="Arial" w:cs="Arial"/>
+                <w:sz w:val="22"/>
+                <w:szCs w:val="22"/>
+              </w:rPr>
+              <w:t>{{</w:t>
+            </w:r>
+            <w:proofErr w:type="spellStart"/>
+            <w:r>
+              <w:rPr>
+                <w:rFonts w:ascii="Arial" w:hAnsi="Arial" w:cs="Arial"/>
+                <w:sz w:val="22"/>
+                <w:szCs w:val="22"/>
+              </w:rPr>
+              <w:t>event</w:t>
+            </w:r>
+            <w:r>
+              <w:rPr>
+                <w:rFonts w:ascii="Arial" w:hAnsi="Arial" w:cs="Arial"/>
+                <w:sz w:val="22"/>
+                <w:szCs w:val="22"/>
+              </w:rPr>
+              <w:t>.name.</w:t>
+            </w:r>
+            <w:r>
+              <w:rPr>
+                <w:rFonts w:ascii="Arial" w:hAnsi="Arial" w:cs="Arial"/>
+                <w:sz w:val="22"/>
+                <w:szCs w:val="22"/>
+              </w:rPr>
+              <w:t>text</w:t>
+            </w:r>
+            <w:proofErr w:type="spellEnd"/>
+            <w:r>
+              <w:rPr>
+                <w:rFonts w:ascii="Arial" w:hAnsi="Arial" w:cs="Arial"/>
+                <w:sz w:val="22"/>
+                <w:szCs w:val="22"/>
+              </w:rPr>
+              <w:t>}}</w:t>
+            </w:r>
+            <w:r>
+              <w:rPr>
+                <w:rFonts w:ascii="Arial" w:hAnsi="Arial" w:cs="Arial"/>
+                <w:sz w:val="22"/>
+                <w:szCs w:val="22"/>
+              </w:rPr>
+              <w:t xml:space="preserve"> at {{ </w:t>
+            </w:r>
+            <w:proofErr w:type="spellStart"/>
+            <w:r>
+              <w:rPr>
+                <w:rFonts w:ascii="Arial" w:hAnsi="Arial" w:cs="Arial"/>
+                <w:sz w:val="22"/>
+                <w:szCs w:val="22"/>
+              </w:rPr>
+              <w:t>format_time</w:t>
+            </w:r>
+            <w:proofErr w:type="spellEnd"/>
+            <w:r>
+              <w:rPr>
+                <w:rFonts w:ascii="Arial" w:hAnsi="Arial" w:cs="Arial"/>
+                <w:sz w:val="22"/>
+                <w:szCs w:val="22"/>
+              </w:rPr>
+              <w:t>(</w:t>
+            </w:r>
+            <w:proofErr w:type="spellStart"/>
+            <w:r>
+              <w:rPr>
+                <w:rFonts w:ascii="Arial" w:hAnsi="Arial" w:cs="Arial"/>
+                <w:sz w:val="22"/>
+                <w:szCs w:val="22"/>
+              </w:rPr>
+              <w:t>event</w:t>
+            </w:r>
+            <w:r>
+              <w:rPr>
+                <w:rFonts w:ascii="Arial" w:hAnsi="Arial" w:cs="Arial"/>
+                <w:sz w:val="22"/>
+                <w:szCs w:val="22"/>
+              </w:rPr>
+              <w:t>.time</w:t>
+            </w:r>
+            <w:proofErr w:type="spellEnd"/>
+            <w:r>
+              <w:rPr>
+                <w:rFonts w:ascii="Arial" w:hAnsi="Arial" w:cs="Arial"/>
+                <w:sz w:val="22"/>
+                <w:szCs w:val="22"/>
+              </w:rPr>
+              <w:t>, format='</w:t>
+            </w:r>
+            <w:proofErr w:type="spellStart"/>
+            <w:r>
+              <w:rPr>
+                <w:rFonts w:ascii="Arial" w:hAnsi="Arial" w:cs="Arial"/>
+                <w:sz w:val="22"/>
+                <w:szCs w:val="22"/>
+              </w:rPr>
+              <w:t>h:mm</w:t>
+            </w:r>
+            <w:proofErr w:type="spellEnd"/>
+            <w:r>
+              <w:rPr>
+                <w:rFonts w:ascii="Arial" w:hAnsi="Arial" w:cs="Arial"/>
+                <w:sz w:val="22"/>
+                <w:szCs w:val="22"/>
+              </w:rPr>
+              <w:t>')}</w:t>
+            </w:r>
+            <w:r>
+              <w:rPr>
+                <w:rFonts w:ascii="Arial" w:hAnsi="Arial" w:cs="Arial"/>
+                <w:sz w:val="22"/>
+                <w:szCs w:val="22"/>
+              </w:rPr>
+              <w:t>}{% else %}{{</w:t>
+            </w:r>
+            <w:proofErr w:type="spellStart"/>
+            <w:r>
+              <w:rPr>
+                <w:rFonts w:ascii="Arial" w:hAnsi="Arial" w:cs="Arial"/>
+                <w:sz w:val="22"/>
+                <w:szCs w:val="22"/>
+              </w:rPr>
+              <w:t>event.name.text</w:t>
+            </w:r>
+            <w:proofErr w:type="spellEnd"/>
+            <w:r>
+              <w:rPr>
+                <w:rFonts w:ascii="Arial" w:hAnsi="Arial" w:cs="Arial"/>
+                <w:sz w:val="22"/>
+                <w:szCs w:val="22"/>
+              </w:rPr>
+              <w:t>}}{% endif %}</w:t>
+            </w:r>
+          </w:p>
+        </w:tc>
+        <w:tc>
+          <w:tcPr>
+            <w:tcW w:w="2160" w:type="dxa"/>
+          </w:tcPr>
+          <w:p>
+            <w:pPr>
+              <w:rPr>
+                <w:rFonts w:ascii="Arial" w:hAnsi="Arial" w:cs="Arial"/>
+                <w:sz w:val="22"/>
+                <w:szCs w:val="22"/>
+              </w:rPr>
+            </w:pPr>
+            <w:r>
+              <w:rPr>
+                <w:rFonts w:ascii="Arial" w:hAnsi="Arial" w:cs="Arial"/>
+                <w:sz w:val="22"/>
+                <w:szCs w:val="22"/>
+              </w:rPr>
+              <w:t>{{</w:t>
+            </w:r>
+            <w:proofErr w:type="spellStart"/>
+            <w:r>
+              <w:rPr>
+                <w:rFonts w:ascii="Arial" w:hAnsi="Arial" w:cs="Arial"/>
+                <w:sz w:val="22"/>
+                <w:szCs w:val="22"/>
+              </w:rPr>
+              <w:t>event.place</w:t>
+            </w:r>
+            <w:proofErr w:type="spellEnd"/>
+            <w:r>
+              <w:rPr>
+                <w:rFonts w:ascii="Arial" w:hAnsi="Arial" w:cs="Arial"/>
+                <w:sz w:val="22"/>
+                <w:szCs w:val="22"/>
+              </w:rPr>
+              <w:t>}}</w:t>
+            </w:r>
+          </w:p>
+        </w:tc>
+        <w:tc>
+          <w:tcPr>
+            <w:tcW w:w="3960" w:type="dxa"/>
+          </w:tcPr>
+          <w:p>
+            <w:pPr>
+              <w:rPr>
+                <w:rFonts w:ascii="Arial" w:hAnsi="Arial" w:cs="Arial"/>
+                <w:sz w:val="22"/>
+                <w:szCs w:val="22"/>
+              </w:rPr>
+            </w:pPr>
+            <w:r>
+              <w:rPr>
+                <w:rFonts w:ascii="Arial" w:hAnsi="Arial" w:cs="Arial"/>
+                <w:sz w:val="22"/>
+                <w:szCs w:val="22"/>
+              </w:rPr>
+              <w:t>{{</w:t>
+            </w:r>
+            <w:proofErr w:type="spellStart"/>
+            <w:r>
+              <w:rPr>
+                <w:rFonts w:ascii="Arial" w:hAnsi="Arial" w:cs="Arial"/>
+                <w:sz w:val="22"/>
+                <w:szCs w:val="22"/>
+              </w:rPr>
+              <w:t>event.description</w:t>
+            </w:r>
+            <w:proofErr w:type="spellEnd"/>
+            <w:r>
+              <w:rPr>
+                <w:rFonts w:ascii="Arial" w:hAnsi="Arial" w:cs="Arial"/>
+                <w:sz w:val="22"/>
+                <w:szCs w:val="22"/>
+              </w:rPr>
+              <w:t>}}</w:t>
+            </w:r>
+          </w:p>
+        </w:tc>
+        <w:tc>
+          <w:tcPr>
+            <w:tcW w:w="2520" w:type="dxa"/>
+          </w:tcPr>
+          <w:p>
+            <w:pPr>
+              <w:rPr>
+                <w:rFonts w:ascii="Arial" w:hAnsi="Arial" w:cs="Arial"/>
+                <w:sz w:val="22"/>
+                <w:szCs w:val="22"/>
+              </w:rPr>
+            </w:pPr>
+            <w:r>
+              <w:rPr>
+                <w:rFonts w:ascii="Arial" w:hAnsi="Arial" w:cs="Arial"/>
+                <w:sz w:val="22"/>
+                <w:szCs w:val="22"/>
+              </w:rPr>
+              <w:t>{{</w:t>
+            </w:r>
+            <w:proofErr w:type="spellStart"/>
+            <w:r>
+              <w:rPr>
+                <w:rFonts w:ascii="Arial" w:hAnsi="Arial" w:cs="Arial"/>
+                <w:sz w:val="22"/>
+                <w:szCs w:val="22"/>
+              </w:rPr>
+              <w:t>event.police_number</w:t>
+            </w:r>
+            <w:proofErr w:type="spellEnd"/>
+            <w:r>
+              <w:rPr>
+                <w:rFonts w:ascii="Arial" w:hAnsi="Arial" w:cs="Arial"/>
+                <w:sz w:val="22"/>
+                <w:szCs w:val="22"/>
+              </w:rPr>
+              <w:t>}}</w:t>
+            </w:r>
+          </w:p>
+        </w:tc>
+      </w:tr>
+    </w:tbl>
+    <w:p>
+      <w:pPr>
+        <w:rPr>
+          <w:rFonts w:ascii="Arial" w:hAnsi="Arial" w:cs="Arial"/>
+        </w:rPr>
+      </w:pPr>
+      <w:r>
+        <w:rPr>
+          <w:rFonts w:ascii="Arial" w:hAnsi="Arial" w:cs="Arial"/>
+        </w:rPr>
+        <w:t>{% endif %}</w:t>
+      </w:r>
+      <w:r>
+        <w:rPr>
+          <w:rFonts w:ascii="Arial" w:hAnsi="Arial" w:cs="Arial"/>
+        </w:rPr>
+        <w:t xml:space="preserve">{% </w:t>
+      </w:r>
+      <w:proofErr w:type="spellStart"/>
+      <w:r>
+        <w:rPr>
+          <w:rFonts w:ascii="Arial" w:hAnsi="Arial" w:cs="Arial"/>
+        </w:rPr>
+        <w:t>endfor</w:t>
+      </w:r>
+      <w:proofErr w:type="spellEnd"/>
+      <w:r>
+        <w:rPr>
+          <w:rFonts w:ascii="Arial" w:hAnsi="Arial" w:cs="Arial"/>
+        </w:rPr>
+        <w:t xml:space="preserve"> %}</w:t>
+      </w:r>
+      <w:r>
+        <w:rPr>
+          <w:rFonts w:ascii="Arial" w:hAnsi="Arial" w:cs="Arial"/>
+        </w:rPr>
+        <w:t>{% endif %}</w:t>
       </w:r>
     </w:p>
     <w:p>

</xml_diff>

<commit_message>
Added new cook sheriff info sheet, minor corrections
</commit_message>
<xml_diff>
--- a/docassemble/StalkingNoContactOrderRequest/data/templates/snco_events_addendum.docx
+++ b/docassemble/StalkingNoContactOrderRequest/data/templates/snco_events_addendum.docx
@@ -88,21 +88,7 @@
         <w:rPr>
           <w:rFonts w:ascii="Arial" w:hAnsi="Arial" w:cs="Arial"/>
         </w:rPr>
-        <w:t xml:space="preserve">if </w:t>
-      </w:r>
-      <w:proofErr w:type="spellStart"/>
-      <w:r>
-        <w:rPr>
-          <w:rFonts w:ascii="Arial" w:hAnsi="Arial" w:cs="Arial"/>
-        </w:rPr>
-        <w:t>trial_court.address.county</w:t>
-      </w:r>
-      <w:proofErr w:type="spellEnd"/>
-      <w:r>
-        <w:rPr>
-          <w:rFonts w:ascii="Arial" w:hAnsi="Arial" w:cs="Arial"/>
-        </w:rPr>
-        <w:t xml:space="preserve"> == "Cook"</w:t>
+        <w:t>if trial_court.address.county == "Cook"</w:t>
       </w:r>
       <w:r>
         <w:rPr>
@@ -144,30 +130,14 @@
         <w:rPr>
           <w:rFonts w:ascii="Arial" w:hAnsi="Arial" w:cs="Arial"/>
         </w:rPr>
-        <w:t xml:space="preserve">{% if </w:t>
-      </w:r>
-      <w:proofErr w:type="spellStart"/>
-      <w:r>
-        <w:rPr>
-          <w:rFonts w:ascii="Arial" w:hAnsi="Arial" w:cs="Arial"/>
-        </w:rPr>
-        <w:t>trial_court.address.county</w:t>
-      </w:r>
-      <w:proofErr w:type="spellEnd"/>
-      <w:r>
-        <w:rPr>
-          <w:rFonts w:ascii="Arial" w:hAnsi="Arial" w:cs="Arial"/>
-        </w:rPr>
-        <w:t xml:space="preserve"> != “Cook” or </w:t>
-      </w:r>
-      <w:proofErr w:type="spellStart"/>
+        <w:t xml:space="preserve">{% if trial_court.address.county != “Cook” or </w:t>
+      </w:r>
       <w:r>
         <w:rPr>
           <w:rFonts w:ascii="Arial" w:hAnsi="Arial" w:cs="Arial"/>
         </w:rPr>
         <w:t>report_numbers_on_addendum</w:t>
       </w:r>
-      <w:proofErr w:type="spellEnd"/>
       <w:r>
         <w:rPr>
           <w:rFonts w:ascii="Arial" w:hAnsi="Arial" w:cs="Arial"/>
@@ -291,14 +261,12 @@
         </w:rPr>
         <w:t xml:space="preserve"> in </w:t>
       </w:r>
-      <w:proofErr w:type="spellStart"/>
       <w:r>
         <w:rPr>
           <w:rFonts w:ascii="Arial" w:hAnsi="Arial" w:cs="Arial"/>
         </w:rPr>
         <w:t>stalking_events</w:t>
       </w:r>
-      <w:proofErr w:type="spellEnd"/>
       <w:r>
         <w:rPr>
           <w:rFonts w:ascii="Arial" w:hAnsi="Arial" w:cs="Arial"/>
@@ -309,21 +277,7 @@
         <w:rPr>
           <w:rFonts w:ascii="Arial" w:hAnsi="Arial" w:cs="Arial"/>
         </w:rPr>
-        <w:t xml:space="preserve">{% if </w:t>
-      </w:r>
-      <w:proofErr w:type="spellStart"/>
-      <w:r>
-        <w:rPr>
-          <w:rFonts w:ascii="Arial" w:hAnsi="Arial" w:cs="Arial"/>
-        </w:rPr>
-        <w:t>event.include_in_addendum</w:t>
-      </w:r>
-      <w:proofErr w:type="spellEnd"/>
-      <w:r>
-        <w:rPr>
-          <w:rFonts w:ascii="Arial" w:hAnsi="Arial" w:cs="Arial"/>
-        </w:rPr>
-        <w:t xml:space="preserve"> == True %}</w:t>
+        <w:t>{% if event.include_in_addendum == True %}</w:t>
       </w:r>
     </w:p>
     <w:tbl>
@@ -360,9 +314,64 @@
                 <w:sz w:val="22"/>
                 <w:szCs w:val="22"/>
               </w:rPr>
-              <w:t xml:space="preserve">{% if </w:t>
-            </w:r>
-            <w:proofErr w:type="spellStart"/>
+              <w:t>{% if event</w:t>
+            </w:r>
+            <w:r>
+              <w:rPr>
+                <w:rFonts w:ascii="Arial" w:hAnsi="Arial" w:cs="Arial"/>
+                <w:sz w:val="22"/>
+                <w:szCs w:val="22"/>
+              </w:rPr>
+              <w:t>.time</w:t>
+            </w:r>
+            <w:r>
+              <w:rPr>
+                <w:rFonts w:ascii="Arial" w:hAnsi="Arial" w:cs="Arial"/>
+                <w:sz w:val="22"/>
+                <w:szCs w:val="22"/>
+              </w:rPr>
+              <w:t xml:space="preserve"> </w:t>
+            </w:r>
+            <w:r>
+              <w:rPr>
+                <w:rFonts w:ascii="Arial" w:hAnsi="Arial" w:cs="Arial"/>
+                <w:sz w:val="22"/>
+                <w:szCs w:val="22"/>
+              </w:rPr>
+              <w:t>!</w:t>
+            </w:r>
+            <w:r>
+              <w:rPr>
+                <w:rFonts w:ascii="Arial" w:hAnsi="Arial" w:cs="Arial"/>
+                <w:sz w:val="22"/>
+                <w:szCs w:val="22"/>
+              </w:rPr>
+              <w:t xml:space="preserve">= </w:t>
+            </w:r>
+            <w:r>
+              <w:rPr>
+                <w:rFonts w:ascii="Arial" w:hAnsi="Arial" w:cs="Arial"/>
+                <w:sz w:val="22"/>
+                <w:szCs w:val="22"/>
+              </w:rPr>
+              <w:t>“”</w:t>
+            </w:r>
+            <w:r>
+              <w:rPr>
+                <w:rFonts w:ascii="Arial" w:hAnsi="Arial" w:cs="Arial"/>
+                <w:sz w:val="22"/>
+                <w:szCs w:val="22"/>
+              </w:rPr>
+              <w:t xml:space="preserve"> %}</w:t>
+            </w:r>
+            <w:r>
+              <w:rPr>
+                <w:rFonts w:ascii="Arial" w:hAnsi="Arial" w:cs="Arial"/>
+                <w:sz w:val="22"/>
+                <w:szCs w:val="22"/>
+              </w:rPr>
+              <w:t>{{</w:t>
+            </w:r>
             <w:r>
               <w:rPr>
                 <w:rFonts w:ascii="Arial" w:hAnsi="Arial" w:cs="Arial"/>
@@ -377,58 +386,40 @@
                 <w:sz w:val="22"/>
                 <w:szCs w:val="22"/>
               </w:rPr>
-              <w:t>.time</w:t>
-            </w:r>
-            <w:proofErr w:type="spellEnd"/>
-            <w:r>
-              <w:rPr>
-                <w:rFonts w:ascii="Arial" w:hAnsi="Arial" w:cs="Arial"/>
-                <w:sz w:val="22"/>
-                <w:szCs w:val="22"/>
-              </w:rPr>
-              <w:t xml:space="preserve"> </w:t>
-            </w:r>
-            <w:r>
-              <w:rPr>
-                <w:rFonts w:ascii="Arial" w:hAnsi="Arial" w:cs="Arial"/>
-                <w:sz w:val="22"/>
-                <w:szCs w:val="22"/>
-              </w:rPr>
-              <w:t>!</w:t>
-            </w:r>
-            <w:r>
-              <w:rPr>
-                <w:rFonts w:ascii="Arial" w:hAnsi="Arial" w:cs="Arial"/>
-                <w:sz w:val="22"/>
-                <w:szCs w:val="22"/>
-              </w:rPr>
-              <w:t xml:space="preserve">= </w:t>
-            </w:r>
-            <w:r>
-              <w:rPr>
-                <w:rFonts w:ascii="Arial" w:hAnsi="Arial" w:cs="Arial"/>
-                <w:sz w:val="22"/>
-                <w:szCs w:val="22"/>
-              </w:rPr>
-              <w:t>“”</w:t>
-            </w:r>
-            <w:r>
-              <w:rPr>
-                <w:rFonts w:ascii="Arial" w:hAnsi="Arial" w:cs="Arial"/>
-                <w:sz w:val="22"/>
-                <w:szCs w:val="22"/>
-              </w:rPr>
-              <w:t xml:space="preserve"> %}</w:t>
-            </w:r>
-            <w:r>
-              <w:rPr>
-                <w:rFonts w:ascii="Arial" w:hAnsi="Arial" w:cs="Arial"/>
-                <w:sz w:val="22"/>
-                <w:szCs w:val="22"/>
-              </w:rPr>
-              <w:t>{{</w:t>
-            </w:r>
-            <w:proofErr w:type="spellStart"/>
+              <w:t>.name.</w:t>
+            </w:r>
+            <w:r>
+              <w:rPr>
+                <w:rFonts w:ascii="Arial" w:hAnsi="Arial" w:cs="Arial"/>
+                <w:sz w:val="22"/>
+                <w:szCs w:val="22"/>
+              </w:rPr>
+              <w:t>text</w:t>
+            </w:r>
+            <w:r>
+              <w:rPr>
+                <w:rFonts w:ascii="Arial" w:hAnsi="Arial" w:cs="Arial"/>
+                <w:sz w:val="22"/>
+                <w:szCs w:val="22"/>
+              </w:rPr>
+              <w:t>}}</w:t>
+            </w:r>
+            <w:r>
+              <w:rPr>
+                <w:rFonts w:ascii="Arial" w:hAnsi="Arial" w:cs="Arial"/>
+                <w:sz w:val="22"/>
+                <w:szCs w:val="22"/>
+              </w:rPr>
+              <w:t xml:space="preserve"> at {{ </w:t>
+            </w:r>
+            <w:r>
+              <w:rPr>
+                <w:rFonts w:ascii="Arial" w:hAnsi="Arial" w:cs="Arial"/>
+                <w:sz w:val="22"/>
+                <w:szCs w:val="22"/>
+              </w:rPr>
+              <w:t>format_time(</w:t>
+            </w:r>
             <w:r>
               <w:rPr>
                 <w:rFonts w:ascii="Arial" w:hAnsi="Arial" w:cs="Arial"/>
@@ -443,87 +434,8 @@
                 <w:sz w:val="22"/>
                 <w:szCs w:val="22"/>
               </w:rPr>
-              <w:t>.name.</w:t>
-            </w:r>
-            <w:r>
-              <w:rPr>
-                <w:rFonts w:ascii="Arial" w:hAnsi="Arial" w:cs="Arial"/>
-                <w:sz w:val="22"/>
-                <w:szCs w:val="22"/>
-              </w:rPr>
-              <w:t>text</w:t>
-            </w:r>
-            <w:proofErr w:type="spellEnd"/>
-            <w:r>
-              <w:rPr>
-                <w:rFonts w:ascii="Arial" w:hAnsi="Arial" w:cs="Arial"/>
-                <w:sz w:val="22"/>
-                <w:szCs w:val="22"/>
-              </w:rPr>
-              <w:t>}}</w:t>
-            </w:r>
-            <w:r>
-              <w:rPr>
-                <w:rFonts w:ascii="Arial" w:hAnsi="Arial" w:cs="Arial"/>
-                <w:sz w:val="22"/>
-                <w:szCs w:val="22"/>
-              </w:rPr>
-              <w:t xml:space="preserve"> at {{ </w:t>
-            </w:r>
-            <w:proofErr w:type="spellStart"/>
-            <w:r>
-              <w:rPr>
-                <w:rFonts w:ascii="Arial" w:hAnsi="Arial" w:cs="Arial"/>
-                <w:sz w:val="22"/>
-                <w:szCs w:val="22"/>
-              </w:rPr>
-              <w:t>format_time</w:t>
-            </w:r>
-            <w:proofErr w:type="spellEnd"/>
-            <w:r>
-              <w:rPr>
-                <w:rFonts w:ascii="Arial" w:hAnsi="Arial" w:cs="Arial"/>
-                <w:sz w:val="22"/>
-                <w:szCs w:val="22"/>
-              </w:rPr>
-              <w:t>(</w:t>
-            </w:r>
-            <w:proofErr w:type="spellStart"/>
-            <w:r>
-              <w:rPr>
-                <w:rFonts w:ascii="Arial" w:hAnsi="Arial" w:cs="Arial"/>
-                <w:sz w:val="22"/>
-                <w:szCs w:val="22"/>
-              </w:rPr>
-              <w:t>event</w:t>
-            </w:r>
-            <w:r>
-              <w:rPr>
-                <w:rFonts w:ascii="Arial" w:hAnsi="Arial" w:cs="Arial"/>
-                <w:sz w:val="22"/>
-                <w:szCs w:val="22"/>
-              </w:rPr>
-              <w:t>.time</w:t>
-            </w:r>
-            <w:proofErr w:type="spellEnd"/>
-            <w:r>
-              <w:rPr>
-                <w:rFonts w:ascii="Arial" w:hAnsi="Arial" w:cs="Arial"/>
-                <w:sz w:val="22"/>
-                <w:szCs w:val="22"/>
-              </w:rPr>
-              <w:t>, format='</w:t>
-            </w:r>
-            <w:proofErr w:type="spellStart"/>
-            <w:r>
-              <w:rPr>
-                <w:rFonts w:ascii="Arial" w:hAnsi="Arial" w:cs="Arial"/>
-                <w:sz w:val="22"/>
-                <w:szCs w:val="22"/>
-              </w:rPr>
-              <w:t>h:mm</w:t>
-            </w:r>
-            <w:proofErr w:type="spellEnd"/>
+              <w:t>.time, format='h:mm</w:t>
+            </w:r>
             <w:r>
               <w:rPr>
                 <w:rFonts w:ascii="Arial" w:hAnsi="Arial" w:cs="Arial"/>
@@ -554,25 +466,7 @@
                 <w:sz w:val="22"/>
                 <w:szCs w:val="22"/>
               </w:rPr>
-              <w:t>{% else %}{{</w:t>
-            </w:r>
-            <w:proofErr w:type="spellStart"/>
-            <w:r>
-              <w:rPr>
-                <w:rFonts w:ascii="Arial" w:hAnsi="Arial" w:cs="Arial"/>
-                <w:sz w:val="22"/>
-                <w:szCs w:val="22"/>
-              </w:rPr>
-              <w:t>event.name.text</w:t>
-            </w:r>
-            <w:proofErr w:type="spellEnd"/>
-            <w:r>
-              <w:rPr>
-                <w:rFonts w:ascii="Arial" w:hAnsi="Arial" w:cs="Arial"/>
-                <w:sz w:val="22"/>
-                <w:szCs w:val="22"/>
-              </w:rPr>
-              <w:t>}}{% endif %}</w:t>
+              <w:t>{% else %}{{event.name.text}}{% endif %}</w:t>
             </w:r>
           </w:p>
         </w:tc>
@@ -594,25 +488,7 @@
                 <w:sz w:val="22"/>
                 <w:szCs w:val="22"/>
               </w:rPr>
-              <w:t>{{</w:t>
-            </w:r>
-            <w:proofErr w:type="spellStart"/>
-            <w:r>
-              <w:rPr>
-                <w:rFonts w:ascii="Arial" w:hAnsi="Arial" w:cs="Arial"/>
-                <w:sz w:val="22"/>
-                <w:szCs w:val="22"/>
-              </w:rPr>
-              <w:t>event.place</w:t>
-            </w:r>
-            <w:proofErr w:type="spellEnd"/>
-            <w:r>
-              <w:rPr>
-                <w:rFonts w:ascii="Arial" w:hAnsi="Arial" w:cs="Arial"/>
-                <w:sz w:val="22"/>
-                <w:szCs w:val="22"/>
-              </w:rPr>
-              <w:t>}}</w:t>
+              <w:t>{{event.place}}</w:t>
             </w:r>
           </w:p>
         </w:tc>
@@ -634,25 +510,7 @@
                 <w:sz w:val="22"/>
                 <w:szCs w:val="22"/>
               </w:rPr>
-              <w:t>{{</w:t>
-            </w:r>
-            <w:proofErr w:type="spellStart"/>
-            <w:r>
-              <w:rPr>
-                <w:rFonts w:ascii="Arial" w:hAnsi="Arial" w:cs="Arial"/>
-                <w:sz w:val="22"/>
-                <w:szCs w:val="22"/>
-              </w:rPr>
-              <w:t>event.description</w:t>
-            </w:r>
-            <w:proofErr w:type="spellEnd"/>
-            <w:r>
-              <w:rPr>
-                <w:rFonts w:ascii="Arial" w:hAnsi="Arial" w:cs="Arial"/>
-                <w:sz w:val="22"/>
-                <w:szCs w:val="22"/>
-              </w:rPr>
-              <w:t>}}</w:t>
+              <w:t>{{event.description}}</w:t>
             </w:r>
           </w:p>
         </w:tc>
@@ -675,21 +533,7 @@
         <w:rPr>
           <w:rFonts w:ascii="Arial" w:hAnsi="Arial" w:cs="Arial"/>
         </w:rPr>
-        <w:t xml:space="preserve">{% </w:t>
-      </w:r>
-      <w:proofErr w:type="spellStart"/>
-      <w:r>
-        <w:rPr>
-          <w:rFonts w:ascii="Arial" w:hAnsi="Arial" w:cs="Arial"/>
-        </w:rPr>
-        <w:t>endfor</w:t>
-      </w:r>
-      <w:proofErr w:type="spellEnd"/>
-      <w:r>
-        <w:rPr>
-          <w:rFonts w:ascii="Arial" w:hAnsi="Arial" w:cs="Arial"/>
-        </w:rPr>
-        <w:t xml:space="preserve"> %}</w:t>
+        <w:t>{% endfor %}</w:t>
       </w:r>
       <w:r>
         <w:rPr>
@@ -849,14 +693,12 @@
         </w:rPr>
         <w:t xml:space="preserve"> in </w:t>
       </w:r>
-      <w:proofErr w:type="spellStart"/>
       <w:r>
         <w:rPr>
           <w:rFonts w:ascii="Arial" w:hAnsi="Arial" w:cs="Arial"/>
         </w:rPr>
         <w:t>stalking_events</w:t>
       </w:r>
-      <w:proofErr w:type="spellEnd"/>
       <w:r>
         <w:rPr>
           <w:rFonts w:ascii="Arial" w:hAnsi="Arial" w:cs="Arial"/>
@@ -867,21 +709,7 @@
         <w:rPr>
           <w:rFonts w:ascii="Arial" w:hAnsi="Arial" w:cs="Arial"/>
         </w:rPr>
-        <w:t xml:space="preserve">{% if </w:t>
-      </w:r>
-      <w:proofErr w:type="spellStart"/>
-      <w:r>
-        <w:rPr>
-          <w:rFonts w:ascii="Arial" w:hAnsi="Arial" w:cs="Arial"/>
-        </w:rPr>
-        <w:t>event.include_in_addendum</w:t>
-      </w:r>
-      <w:proofErr w:type="spellEnd"/>
-      <w:r>
-        <w:rPr>
-          <w:rFonts w:ascii="Arial" w:hAnsi="Arial" w:cs="Arial"/>
-        </w:rPr>
-        <w:t xml:space="preserve"> == True %}</w:t>
+        <w:t>{% if event.include_in_addendum == True %}</w:t>
       </w:r>
     </w:p>
     <w:tbl>
@@ -919,9 +747,64 @@
                 <w:sz w:val="22"/>
                 <w:szCs w:val="22"/>
               </w:rPr>
-              <w:t xml:space="preserve">{% if </w:t>
-            </w:r>
-            <w:proofErr w:type="spellStart"/>
+              <w:t>{% if event</w:t>
+            </w:r>
+            <w:r>
+              <w:rPr>
+                <w:rFonts w:ascii="Arial" w:hAnsi="Arial" w:cs="Arial"/>
+                <w:sz w:val="22"/>
+                <w:szCs w:val="22"/>
+              </w:rPr>
+              <w:t>.time</w:t>
+            </w:r>
+            <w:r>
+              <w:rPr>
+                <w:rFonts w:ascii="Arial" w:hAnsi="Arial" w:cs="Arial"/>
+                <w:sz w:val="22"/>
+                <w:szCs w:val="22"/>
+              </w:rPr>
+              <w:t xml:space="preserve"> </w:t>
+            </w:r>
+            <w:r>
+              <w:rPr>
+                <w:rFonts w:ascii="Arial" w:hAnsi="Arial" w:cs="Arial"/>
+                <w:sz w:val="22"/>
+                <w:szCs w:val="22"/>
+              </w:rPr>
+              <w:t>!</w:t>
+            </w:r>
+            <w:r>
+              <w:rPr>
+                <w:rFonts w:ascii="Arial" w:hAnsi="Arial" w:cs="Arial"/>
+                <w:sz w:val="22"/>
+                <w:szCs w:val="22"/>
+              </w:rPr>
+              <w:t xml:space="preserve">= </w:t>
+            </w:r>
+            <w:r>
+              <w:rPr>
+                <w:rFonts w:ascii="Arial" w:hAnsi="Arial" w:cs="Arial"/>
+                <w:sz w:val="22"/>
+                <w:szCs w:val="22"/>
+              </w:rPr>
+              <w:t>“”</w:t>
+            </w:r>
+            <w:r>
+              <w:rPr>
+                <w:rFonts w:ascii="Arial" w:hAnsi="Arial" w:cs="Arial"/>
+                <w:sz w:val="22"/>
+                <w:szCs w:val="22"/>
+              </w:rPr>
+              <w:t xml:space="preserve"> %}</w:t>
+            </w:r>
+            <w:r>
+              <w:rPr>
+                <w:rFonts w:ascii="Arial" w:hAnsi="Arial" w:cs="Arial"/>
+                <w:sz w:val="22"/>
+                <w:szCs w:val="22"/>
+              </w:rPr>
+              <w:t>{{</w:t>
+            </w:r>
             <w:r>
               <w:rPr>
                 <w:rFonts w:ascii="Arial" w:hAnsi="Arial" w:cs="Arial"/>
@@ -936,58 +819,40 @@
                 <w:sz w:val="22"/>
                 <w:szCs w:val="22"/>
               </w:rPr>
-              <w:t>.time</w:t>
-            </w:r>
-            <w:proofErr w:type="spellEnd"/>
-            <w:r>
-              <w:rPr>
-                <w:rFonts w:ascii="Arial" w:hAnsi="Arial" w:cs="Arial"/>
-                <w:sz w:val="22"/>
-                <w:szCs w:val="22"/>
-              </w:rPr>
-              <w:t xml:space="preserve"> </w:t>
-            </w:r>
-            <w:r>
-              <w:rPr>
-                <w:rFonts w:ascii="Arial" w:hAnsi="Arial" w:cs="Arial"/>
-                <w:sz w:val="22"/>
-                <w:szCs w:val="22"/>
-              </w:rPr>
-              <w:t>!</w:t>
-            </w:r>
-            <w:r>
-              <w:rPr>
-                <w:rFonts w:ascii="Arial" w:hAnsi="Arial" w:cs="Arial"/>
-                <w:sz w:val="22"/>
-                <w:szCs w:val="22"/>
-              </w:rPr>
-              <w:t xml:space="preserve">= </w:t>
-            </w:r>
-            <w:r>
-              <w:rPr>
-                <w:rFonts w:ascii="Arial" w:hAnsi="Arial" w:cs="Arial"/>
-                <w:sz w:val="22"/>
-                <w:szCs w:val="22"/>
-              </w:rPr>
-              <w:t>“”</w:t>
-            </w:r>
-            <w:r>
-              <w:rPr>
-                <w:rFonts w:ascii="Arial" w:hAnsi="Arial" w:cs="Arial"/>
-                <w:sz w:val="22"/>
-                <w:szCs w:val="22"/>
-              </w:rPr>
-              <w:t xml:space="preserve"> %}</w:t>
-            </w:r>
-            <w:r>
-              <w:rPr>
-                <w:rFonts w:ascii="Arial" w:hAnsi="Arial" w:cs="Arial"/>
-                <w:sz w:val="22"/>
-                <w:szCs w:val="22"/>
-              </w:rPr>
-              <w:t>{{</w:t>
-            </w:r>
-            <w:proofErr w:type="spellStart"/>
+              <w:t>.name.</w:t>
+            </w:r>
+            <w:r>
+              <w:rPr>
+                <w:rFonts w:ascii="Arial" w:hAnsi="Arial" w:cs="Arial"/>
+                <w:sz w:val="22"/>
+                <w:szCs w:val="22"/>
+              </w:rPr>
+              <w:t>text</w:t>
+            </w:r>
+            <w:r>
+              <w:rPr>
+                <w:rFonts w:ascii="Arial" w:hAnsi="Arial" w:cs="Arial"/>
+                <w:sz w:val="22"/>
+                <w:szCs w:val="22"/>
+              </w:rPr>
+              <w:t>}}</w:t>
+            </w:r>
+            <w:r>
+              <w:rPr>
+                <w:rFonts w:ascii="Arial" w:hAnsi="Arial" w:cs="Arial"/>
+                <w:sz w:val="22"/>
+                <w:szCs w:val="22"/>
+              </w:rPr>
+              <w:t xml:space="preserve"> at {{ </w:t>
+            </w:r>
+            <w:r>
+              <w:rPr>
+                <w:rFonts w:ascii="Arial" w:hAnsi="Arial" w:cs="Arial"/>
+                <w:sz w:val="22"/>
+                <w:szCs w:val="22"/>
+              </w:rPr>
+              <w:t>format_time(</w:t>
+            </w:r>
             <w:r>
               <w:rPr>
                 <w:rFonts w:ascii="Arial" w:hAnsi="Arial" w:cs="Arial"/>
@@ -1002,120 +867,15 @@
                 <w:sz w:val="22"/>
                 <w:szCs w:val="22"/>
               </w:rPr>
-              <w:t>.name.</w:t>
-            </w:r>
-            <w:r>
-              <w:rPr>
-                <w:rFonts w:ascii="Arial" w:hAnsi="Arial" w:cs="Arial"/>
-                <w:sz w:val="22"/>
-                <w:szCs w:val="22"/>
-              </w:rPr>
-              <w:t>text</w:t>
-            </w:r>
-            <w:proofErr w:type="spellEnd"/>
-            <w:r>
-              <w:rPr>
-                <w:rFonts w:ascii="Arial" w:hAnsi="Arial" w:cs="Arial"/>
-                <w:sz w:val="22"/>
-                <w:szCs w:val="22"/>
-              </w:rPr>
-              <w:t>}}</w:t>
-            </w:r>
-            <w:r>
-              <w:rPr>
-                <w:rFonts w:ascii="Arial" w:hAnsi="Arial" w:cs="Arial"/>
-                <w:sz w:val="22"/>
-                <w:szCs w:val="22"/>
-              </w:rPr>
-              <w:t xml:space="preserve"> at {{ </w:t>
-            </w:r>
-            <w:proofErr w:type="spellStart"/>
-            <w:r>
-              <w:rPr>
-                <w:rFonts w:ascii="Arial" w:hAnsi="Arial" w:cs="Arial"/>
-                <w:sz w:val="22"/>
-                <w:szCs w:val="22"/>
-              </w:rPr>
-              <w:t>format_time</w:t>
-            </w:r>
-            <w:proofErr w:type="spellEnd"/>
-            <w:r>
-              <w:rPr>
-                <w:rFonts w:ascii="Arial" w:hAnsi="Arial" w:cs="Arial"/>
-                <w:sz w:val="22"/>
-                <w:szCs w:val="22"/>
-              </w:rPr>
-              <w:t>(</w:t>
-            </w:r>
-            <w:proofErr w:type="spellStart"/>
-            <w:r>
-              <w:rPr>
-                <w:rFonts w:ascii="Arial" w:hAnsi="Arial" w:cs="Arial"/>
-                <w:sz w:val="22"/>
-                <w:szCs w:val="22"/>
-              </w:rPr>
-              <w:t>event</w:t>
-            </w:r>
-            <w:r>
-              <w:rPr>
-                <w:rFonts w:ascii="Arial" w:hAnsi="Arial" w:cs="Arial"/>
-                <w:sz w:val="22"/>
-                <w:szCs w:val="22"/>
-              </w:rPr>
-              <w:t>.time</w:t>
-            </w:r>
-            <w:proofErr w:type="spellEnd"/>
-            <w:r>
-              <w:rPr>
-                <w:rFonts w:ascii="Arial" w:hAnsi="Arial" w:cs="Arial"/>
-                <w:sz w:val="22"/>
-                <w:szCs w:val="22"/>
-              </w:rPr>
-              <w:t>, format='</w:t>
-            </w:r>
-            <w:proofErr w:type="spellStart"/>
-            <w:r>
-              <w:rPr>
-                <w:rFonts w:ascii="Arial" w:hAnsi="Arial" w:cs="Arial"/>
-                <w:sz w:val="22"/>
-                <w:szCs w:val="22"/>
-              </w:rPr>
-              <w:t>h:mm</w:t>
-            </w:r>
-            <w:proofErr w:type="spellEnd"/>
-            <w:r>
-              <w:rPr>
-                <w:rFonts w:ascii="Arial" w:hAnsi="Arial" w:cs="Arial"/>
-                <w:sz w:val="22"/>
-                <w:szCs w:val="22"/>
-              </w:rPr>
-              <w:t>')}</w:t>
-            </w:r>
-            <w:r>
-              <w:rPr>
-                <w:rFonts w:ascii="Arial" w:hAnsi="Arial" w:cs="Arial"/>
-                <w:sz w:val="22"/>
-                <w:szCs w:val="22"/>
-              </w:rPr>
-              <w:t>}{% else %}{{</w:t>
-            </w:r>
-            <w:proofErr w:type="spellStart"/>
-            <w:r>
-              <w:rPr>
-                <w:rFonts w:ascii="Arial" w:hAnsi="Arial" w:cs="Arial"/>
-                <w:sz w:val="22"/>
-                <w:szCs w:val="22"/>
-              </w:rPr>
-              <w:t>event.name.text</w:t>
-            </w:r>
-            <w:proofErr w:type="spellEnd"/>
-            <w:r>
-              <w:rPr>
-                <w:rFonts w:ascii="Arial" w:hAnsi="Arial" w:cs="Arial"/>
-                <w:sz w:val="22"/>
-                <w:szCs w:val="22"/>
-              </w:rPr>
-              <w:t>}}{% endif %}</w:t>
+              <w:t>.time, format='h:mm')}</w:t>
+            </w:r>
+            <w:r>
+              <w:rPr>
+                <w:rFonts w:ascii="Arial" w:hAnsi="Arial" w:cs="Arial"/>
+                <w:sz w:val="22"/>
+                <w:szCs w:val="22"/>
+              </w:rPr>
+              <w:t>}{% else %}{{event.name.text}}{% endif %}</w:t>
             </w:r>
           </w:p>
         </w:tc>
@@ -1137,25 +897,7 @@
                 <w:sz w:val="22"/>
                 <w:szCs w:val="22"/>
               </w:rPr>
-              <w:t>{{</w:t>
-            </w:r>
-            <w:proofErr w:type="spellStart"/>
-            <w:r>
-              <w:rPr>
-                <w:rFonts w:ascii="Arial" w:hAnsi="Arial" w:cs="Arial"/>
-                <w:sz w:val="22"/>
-                <w:szCs w:val="22"/>
-              </w:rPr>
-              <w:t>event.place</w:t>
-            </w:r>
-            <w:proofErr w:type="spellEnd"/>
-            <w:r>
-              <w:rPr>
-                <w:rFonts w:ascii="Arial" w:hAnsi="Arial" w:cs="Arial"/>
-                <w:sz w:val="22"/>
-                <w:szCs w:val="22"/>
-              </w:rPr>
-              <w:t>}}</w:t>
+              <w:t>{{event.place}}</w:t>
             </w:r>
           </w:p>
         </w:tc>
@@ -1177,25 +919,7 @@
                 <w:sz w:val="22"/>
                 <w:szCs w:val="22"/>
               </w:rPr>
-              <w:t>{{</w:t>
-            </w:r>
-            <w:proofErr w:type="spellStart"/>
-            <w:r>
-              <w:rPr>
-                <w:rFonts w:ascii="Arial" w:hAnsi="Arial" w:cs="Arial"/>
-                <w:sz w:val="22"/>
-                <w:szCs w:val="22"/>
-              </w:rPr>
-              <w:t>event.description</w:t>
-            </w:r>
-            <w:proofErr w:type="spellEnd"/>
-            <w:r>
-              <w:rPr>
-                <w:rFonts w:ascii="Arial" w:hAnsi="Arial" w:cs="Arial"/>
-                <w:sz w:val="22"/>
-                <w:szCs w:val="22"/>
-              </w:rPr>
-              <w:t>}}</w:t>
+              <w:t>{{event.description}}</w:t>
             </w:r>
           </w:p>
         </w:tc>
@@ -1217,18 +941,16 @@
                 <w:sz w:val="22"/>
                 <w:szCs w:val="22"/>
               </w:rPr>
-              <w:t>{{</w:t>
-            </w:r>
-            <w:proofErr w:type="spellStart"/>
-            <w:r>
-              <w:rPr>
-                <w:rFonts w:ascii="Arial" w:hAnsi="Arial" w:cs="Arial"/>
-                <w:sz w:val="22"/>
-                <w:szCs w:val="22"/>
-              </w:rPr>
-              <w:t>event.police_number</w:t>
-            </w:r>
-            <w:proofErr w:type="spellEnd"/>
+              <w:t>{% if event.police_check %}</w:t>
+            </w:r>
+            <w:r>
+              <w:rPr>
+                <w:rFonts w:ascii="Arial" w:hAnsi="Arial" w:cs="Arial"/>
+                <w:sz w:val="22"/>
+                <w:szCs w:val="22"/>
+              </w:rPr>
+              <w:t>{{event.police_number</w:t>
+            </w:r>
             <w:r>
               <w:rPr>
                 <w:rFonts w:ascii="Arial" w:hAnsi="Arial" w:cs="Arial"/>
@@ -1236,6 +958,14 @@
                 <w:szCs w:val="22"/>
               </w:rPr>
               <w:t>}}</w:t>
+            </w:r>
+            <w:r>
+              <w:rPr>
+                <w:rFonts w:ascii="Arial" w:hAnsi="Arial" w:cs="Arial"/>
+                <w:sz w:val="22"/>
+                <w:szCs w:val="22"/>
+              </w:rPr>
+              <w:t>{% endif %}</w:t>
             </w:r>
           </w:p>
         </w:tc>
@@ -1257,21 +987,7 @@
         <w:rPr>
           <w:rFonts w:ascii="Arial" w:hAnsi="Arial" w:cs="Arial"/>
         </w:rPr>
-        <w:t xml:space="preserve">{% </w:t>
-      </w:r>
-      <w:proofErr w:type="spellStart"/>
-      <w:r>
-        <w:rPr>
-          <w:rFonts w:ascii="Arial" w:hAnsi="Arial" w:cs="Arial"/>
-        </w:rPr>
-        <w:t>endfor</w:t>
-      </w:r>
-      <w:proofErr w:type="spellEnd"/>
-      <w:r>
-        <w:rPr>
-          <w:rFonts w:ascii="Arial" w:hAnsi="Arial" w:cs="Arial"/>
-        </w:rPr>
-        <w:t xml:space="preserve"> %}</w:t>
+        <w:t>{% endfor %}</w:t>
       </w:r>
       <w:r>
         <w:rPr>

</xml_diff>

<commit_message>
Implemented Sep 6 2024 feedback
</commit_message>
<xml_diff>
--- a/docassemble/StalkingNoContactOrderRequest/data/templates/snco_events_addendum.docx
+++ b/docassemble/StalkingNoContactOrderRequest/data/templates/snco_events_addendum.docx
@@ -88,7 +88,35 @@
         <w:rPr>
           <w:rFonts w:ascii="Arial" w:hAnsi="Arial" w:cs="Arial"/>
         </w:rPr>
-        <w:t>if trial_court.address.county == "Cook"</w:t>
+        <w:t xml:space="preserve">if </w:t>
+      </w:r>
+      <w:proofErr w:type="spellStart"/>
+      <w:r>
+        <w:rPr>
+          <w:rFonts w:ascii="Arial" w:hAnsi="Arial" w:cs="Arial"/>
+        </w:rPr>
+        <w:t>trial_</w:t>
+      </w:r>
+      <w:proofErr w:type="gramStart"/>
+      <w:r>
+        <w:rPr>
+          <w:rFonts w:ascii="Arial" w:hAnsi="Arial" w:cs="Arial"/>
+        </w:rPr>
+        <w:t>court.address</w:t>
+      </w:r>
+      <w:proofErr w:type="gramEnd"/>
+      <w:r>
+        <w:rPr>
+          <w:rFonts w:ascii="Arial" w:hAnsi="Arial" w:cs="Arial"/>
+        </w:rPr>
+        <w:t>.county</w:t>
+      </w:r>
+      <w:proofErr w:type="spellEnd"/>
+      <w:r>
+        <w:rPr>
+          <w:rFonts w:ascii="Arial" w:hAnsi="Arial" w:cs="Arial"/>
+        </w:rPr>
+        <w:t xml:space="preserve"> == "Cook"</w:t>
       </w:r>
       <w:r>
         <w:rPr>
@@ -130,14 +158,30 @@
         <w:rPr>
           <w:rFonts w:ascii="Arial" w:hAnsi="Arial" w:cs="Arial"/>
         </w:rPr>
-        <w:t xml:space="preserve">{% if trial_court.address.county != “Cook” or </w:t>
-      </w:r>
+        <w:t xml:space="preserve">{% if </w:t>
+      </w:r>
+      <w:proofErr w:type="spellStart"/>
+      <w:r>
+        <w:rPr>
+          <w:rFonts w:ascii="Arial" w:hAnsi="Arial" w:cs="Arial"/>
+        </w:rPr>
+        <w:t>trial_court.address.county</w:t>
+      </w:r>
+      <w:proofErr w:type="spellEnd"/>
+      <w:r>
+        <w:rPr>
+          <w:rFonts w:ascii="Arial" w:hAnsi="Arial" w:cs="Arial"/>
+        </w:rPr>
+        <w:t xml:space="preserve"> != “Cook” or </w:t>
+      </w:r>
+      <w:proofErr w:type="spellStart"/>
       <w:r>
         <w:rPr>
           <w:rFonts w:ascii="Arial" w:hAnsi="Arial" w:cs="Arial"/>
         </w:rPr>
         <w:t>report_numbers_on_addendum</w:t>
       </w:r>
+      <w:proofErr w:type="spellEnd"/>
       <w:r>
         <w:rPr>
           <w:rFonts w:ascii="Arial" w:hAnsi="Arial" w:cs="Arial"/>
@@ -261,23 +305,53 @@
         </w:rPr>
         <w:t xml:space="preserve"> in </w:t>
       </w:r>
+      <w:proofErr w:type="spellStart"/>
       <w:r>
         <w:rPr>
           <w:rFonts w:ascii="Arial" w:hAnsi="Arial" w:cs="Arial"/>
         </w:rPr>
         <w:t>stalking_events</w:t>
       </w:r>
-      <w:r>
-        <w:rPr>
-          <w:rFonts w:ascii="Arial" w:hAnsi="Arial" w:cs="Arial"/>
-        </w:rPr>
-        <w:t xml:space="preserve"> %}</w:t>
-      </w:r>
-      <w:r>
-        <w:rPr>
-          <w:rFonts w:ascii="Arial" w:hAnsi="Arial" w:cs="Arial"/>
-        </w:rPr>
-        <w:t>{% if event.include_in_addendum == True %}</w:t>
+      <w:proofErr w:type="spellEnd"/>
+      <w:r>
+        <w:rPr>
+          <w:rFonts w:ascii="Arial" w:hAnsi="Arial" w:cs="Arial"/>
+        </w:rPr>
+        <w:t xml:space="preserve"> </w:t>
+      </w:r>
+      <w:proofErr w:type="gramStart"/>
+      <w:r>
+        <w:rPr>
+          <w:rFonts w:ascii="Arial" w:hAnsi="Arial" w:cs="Arial"/>
+        </w:rPr>
+        <w:t>%}</w:t>
+      </w:r>
+      <w:r>
+        <w:rPr>
+          <w:rFonts w:ascii="Arial" w:hAnsi="Arial" w:cs="Arial"/>
+        </w:rPr>
+        <w:t>{</w:t>
+      </w:r>
+      <w:proofErr w:type="gramEnd"/>
+      <w:r>
+        <w:rPr>
+          <w:rFonts w:ascii="Arial" w:hAnsi="Arial" w:cs="Arial"/>
+        </w:rPr>
+        <w:t xml:space="preserve">% if </w:t>
+      </w:r>
+      <w:proofErr w:type="spellStart"/>
+      <w:r>
+        <w:rPr>
+          <w:rFonts w:ascii="Arial" w:hAnsi="Arial" w:cs="Arial"/>
+        </w:rPr>
+        <w:t>event.include_in_addendum</w:t>
+      </w:r>
+      <w:proofErr w:type="spellEnd"/>
+      <w:r>
+        <w:rPr>
+          <w:rFonts w:ascii="Arial" w:hAnsi="Arial" w:cs="Arial"/>
+        </w:rPr>
+        <w:t xml:space="preserve"> == True %}</w:t>
       </w:r>
     </w:p>
     <w:tbl>
@@ -314,7 +388,17 @@
                 <w:sz w:val="22"/>
                 <w:szCs w:val="22"/>
               </w:rPr>
-              <w:t>{% if event</w:t>
+              <w:t xml:space="preserve">{% if </w:t>
+            </w:r>
+            <w:proofErr w:type="spellStart"/>
+            <w:proofErr w:type="gramStart"/>
+            <w:r>
+              <w:rPr>
+                <w:rFonts w:ascii="Arial" w:hAnsi="Arial" w:cs="Arial"/>
+                <w:sz w:val="22"/>
+                <w:szCs w:val="22"/>
+              </w:rPr>
+              <w:t>event</w:t>
             </w:r>
             <w:r>
               <w:rPr>
@@ -324,6 +408,8 @@
               </w:rPr>
               <w:t>.time</w:t>
             </w:r>
+            <w:proofErr w:type="spellEnd"/>
+            <w:proofErr w:type="gramEnd"/>
             <w:r>
               <w:rPr>
                 <w:rFonts w:ascii="Arial" w:hAnsi="Arial" w:cs="Arial"/>
@@ -372,6 +458,7 @@
               </w:rPr>
               <w:t>{{</w:t>
             </w:r>
+            <w:proofErr w:type="spellStart"/>
             <w:r>
               <w:rPr>
                 <w:rFonts w:ascii="Arial" w:hAnsi="Arial" w:cs="Arial"/>
@@ -396,6 +483,7 @@
               </w:rPr>
               <w:t>text</w:t>
             </w:r>
+            <w:proofErr w:type="spellEnd"/>
             <w:r>
               <w:rPr>
                 <w:rFonts w:ascii="Arial" w:hAnsi="Arial" w:cs="Arial"/>
@@ -412,14 +500,25 @@
               </w:rPr>
               <w:t xml:space="preserve"> at {{ </w:t>
             </w:r>
-            <w:r>
-              <w:rPr>
-                <w:rFonts w:ascii="Arial" w:hAnsi="Arial" w:cs="Arial"/>
-                <w:sz w:val="22"/>
-                <w:szCs w:val="22"/>
-              </w:rPr>
-              <w:t>format_time(</w:t>
-            </w:r>
+            <w:proofErr w:type="spellStart"/>
+            <w:r>
+              <w:rPr>
+                <w:rFonts w:ascii="Arial" w:hAnsi="Arial" w:cs="Arial"/>
+                <w:sz w:val="22"/>
+                <w:szCs w:val="22"/>
+              </w:rPr>
+              <w:t>format_time</w:t>
+            </w:r>
+            <w:proofErr w:type="spellEnd"/>
+            <w:r>
+              <w:rPr>
+                <w:rFonts w:ascii="Arial" w:hAnsi="Arial" w:cs="Arial"/>
+                <w:sz w:val="22"/>
+                <w:szCs w:val="22"/>
+              </w:rPr>
+              <w:t>(</w:t>
+            </w:r>
+            <w:proofErr w:type="spellStart"/>
             <w:r>
               <w:rPr>
                 <w:rFonts w:ascii="Arial" w:hAnsi="Arial" w:cs="Arial"/>
@@ -434,8 +533,27 @@
                 <w:sz w:val="22"/>
                 <w:szCs w:val="22"/>
               </w:rPr>
-              <w:t>.time, format='h:mm</w:t>
-            </w:r>
+              <w:t>.time</w:t>
+            </w:r>
+            <w:proofErr w:type="spellEnd"/>
+            <w:r>
+              <w:rPr>
+                <w:rFonts w:ascii="Arial" w:hAnsi="Arial" w:cs="Arial"/>
+                <w:sz w:val="22"/>
+                <w:szCs w:val="22"/>
+              </w:rPr>
+              <w:t>, format='</w:t>
+            </w:r>
+            <w:proofErr w:type="spellStart"/>
+            <w:r>
+              <w:rPr>
+                <w:rFonts w:ascii="Arial" w:hAnsi="Arial" w:cs="Arial"/>
+                <w:sz w:val="22"/>
+                <w:szCs w:val="22"/>
+              </w:rPr>
+              <w:t>h:mm</w:t>
+            </w:r>
+            <w:proofErr w:type="spellEnd"/>
             <w:r>
               <w:rPr>
                 <w:rFonts w:ascii="Arial" w:hAnsi="Arial" w:cs="Arial"/>
@@ -466,7 +584,25 @@
                 <w:sz w:val="22"/>
                 <w:szCs w:val="22"/>
               </w:rPr>
-              <w:t>{% else %}{{event.name.text}}{% endif %}</w:t>
+              <w:t>{% else %}{{</w:t>
+            </w:r>
+            <w:proofErr w:type="spellStart"/>
+            <w:r>
+              <w:rPr>
+                <w:rFonts w:ascii="Arial" w:hAnsi="Arial" w:cs="Arial"/>
+                <w:sz w:val="22"/>
+                <w:szCs w:val="22"/>
+              </w:rPr>
+              <w:t>event.name.text</w:t>
+            </w:r>
+            <w:proofErr w:type="spellEnd"/>
+            <w:r>
+              <w:rPr>
+                <w:rFonts w:ascii="Arial" w:hAnsi="Arial" w:cs="Arial"/>
+                <w:sz w:val="22"/>
+                <w:szCs w:val="22"/>
+              </w:rPr>
+              <w:t>}}{% endif %}</w:t>
             </w:r>
           </w:p>
         </w:tc>
@@ -488,7 +624,27 @@
                 <w:sz w:val="22"/>
                 <w:szCs w:val="22"/>
               </w:rPr>
-              <w:t>{{event.place}}</w:t>
+              <w:t>{{</w:t>
+            </w:r>
+            <w:proofErr w:type="spellStart"/>
+            <w:proofErr w:type="gramStart"/>
+            <w:r>
+              <w:rPr>
+                <w:rFonts w:ascii="Arial" w:hAnsi="Arial" w:cs="Arial"/>
+                <w:sz w:val="22"/>
+                <w:szCs w:val="22"/>
+              </w:rPr>
+              <w:t>event.place</w:t>
+            </w:r>
+            <w:proofErr w:type="spellEnd"/>
+            <w:proofErr w:type="gramEnd"/>
+            <w:r>
+              <w:rPr>
+                <w:rFonts w:ascii="Arial" w:hAnsi="Arial" w:cs="Arial"/>
+                <w:sz w:val="22"/>
+                <w:szCs w:val="22"/>
+              </w:rPr>
+              <w:t>}}</w:t>
             </w:r>
           </w:p>
         </w:tc>
@@ -510,7 +666,27 @@
                 <w:sz w:val="22"/>
                 <w:szCs w:val="22"/>
               </w:rPr>
-              <w:t>{{event.description}}</w:t>
+              <w:t>{{</w:t>
+            </w:r>
+            <w:proofErr w:type="spellStart"/>
+            <w:proofErr w:type="gramStart"/>
+            <w:r>
+              <w:rPr>
+                <w:rFonts w:ascii="Arial" w:hAnsi="Arial" w:cs="Arial"/>
+                <w:sz w:val="22"/>
+                <w:szCs w:val="22"/>
+              </w:rPr>
+              <w:t>event.description</w:t>
+            </w:r>
+            <w:proofErr w:type="spellEnd"/>
+            <w:proofErr w:type="gramEnd"/>
+            <w:r>
+              <w:rPr>
+                <w:rFonts w:ascii="Arial" w:hAnsi="Arial" w:cs="Arial"/>
+                <w:sz w:val="22"/>
+                <w:szCs w:val="22"/>
+              </w:rPr>
+              <w:t>}}</w:t>
             </w:r>
           </w:p>
         </w:tc>
@@ -527,13 +703,41 @@
         <w:rPr>
           <w:rFonts w:ascii="Arial" w:hAnsi="Arial" w:cs="Arial"/>
         </w:rPr>
-        <w:t>{% endif %}</w:t>
-      </w:r>
-      <w:r>
-        <w:rPr>
-          <w:rFonts w:ascii="Arial" w:hAnsi="Arial" w:cs="Arial"/>
-        </w:rPr>
-        <w:t>{% endfor %}</w:t>
+        <w:t xml:space="preserve">{% endif </w:t>
+      </w:r>
+      <w:proofErr w:type="gramStart"/>
+      <w:r>
+        <w:rPr>
+          <w:rFonts w:ascii="Arial" w:hAnsi="Arial" w:cs="Arial"/>
+        </w:rPr>
+        <w:t>%}</w:t>
+      </w:r>
+      <w:r>
+        <w:rPr>
+          <w:rFonts w:ascii="Arial" w:hAnsi="Arial" w:cs="Arial"/>
+        </w:rPr>
+        <w:t>{</w:t>
+      </w:r>
+      <w:proofErr w:type="gramEnd"/>
+      <w:r>
+        <w:rPr>
+          <w:rFonts w:ascii="Arial" w:hAnsi="Arial" w:cs="Arial"/>
+        </w:rPr>
+        <w:t xml:space="preserve">% </w:t>
+      </w:r>
+      <w:proofErr w:type="spellStart"/>
+      <w:r>
+        <w:rPr>
+          <w:rFonts w:ascii="Arial" w:hAnsi="Arial" w:cs="Arial"/>
+        </w:rPr>
+        <w:t>endfor</w:t>
+      </w:r>
+      <w:proofErr w:type="spellEnd"/>
+      <w:r>
+        <w:rPr>
+          <w:rFonts w:ascii="Arial" w:hAnsi="Arial" w:cs="Arial"/>
+        </w:rPr>
+        <w:t xml:space="preserve"> %}</w:t>
       </w:r>
       <w:r>
         <w:rPr>
@@ -693,23 +897,53 @@
         </w:rPr>
         <w:t xml:space="preserve"> in </w:t>
       </w:r>
+      <w:proofErr w:type="spellStart"/>
       <w:r>
         <w:rPr>
           <w:rFonts w:ascii="Arial" w:hAnsi="Arial" w:cs="Arial"/>
         </w:rPr>
         <w:t>stalking_events</w:t>
       </w:r>
-      <w:r>
-        <w:rPr>
-          <w:rFonts w:ascii="Arial" w:hAnsi="Arial" w:cs="Arial"/>
-        </w:rPr>
-        <w:t xml:space="preserve"> %}</w:t>
-      </w:r>
-      <w:r>
-        <w:rPr>
-          <w:rFonts w:ascii="Arial" w:hAnsi="Arial" w:cs="Arial"/>
-        </w:rPr>
-        <w:t>{% if event.include_in_addendum == True %}</w:t>
+      <w:proofErr w:type="spellEnd"/>
+      <w:r>
+        <w:rPr>
+          <w:rFonts w:ascii="Arial" w:hAnsi="Arial" w:cs="Arial"/>
+        </w:rPr>
+        <w:t xml:space="preserve"> </w:t>
+      </w:r>
+      <w:proofErr w:type="gramStart"/>
+      <w:r>
+        <w:rPr>
+          <w:rFonts w:ascii="Arial" w:hAnsi="Arial" w:cs="Arial"/>
+        </w:rPr>
+        <w:t>%}</w:t>
+      </w:r>
+      <w:r>
+        <w:rPr>
+          <w:rFonts w:ascii="Arial" w:hAnsi="Arial" w:cs="Arial"/>
+        </w:rPr>
+        <w:t>{</w:t>
+      </w:r>
+      <w:proofErr w:type="gramEnd"/>
+      <w:r>
+        <w:rPr>
+          <w:rFonts w:ascii="Arial" w:hAnsi="Arial" w:cs="Arial"/>
+        </w:rPr>
+        <w:t xml:space="preserve">% if </w:t>
+      </w:r>
+      <w:proofErr w:type="spellStart"/>
+      <w:r>
+        <w:rPr>
+          <w:rFonts w:ascii="Arial" w:hAnsi="Arial" w:cs="Arial"/>
+        </w:rPr>
+        <w:t>event.include_in_addendum</w:t>
+      </w:r>
+      <w:proofErr w:type="spellEnd"/>
+      <w:r>
+        <w:rPr>
+          <w:rFonts w:ascii="Arial" w:hAnsi="Arial" w:cs="Arial"/>
+        </w:rPr>
+        <w:t xml:space="preserve"> == True %}</w:t>
       </w:r>
     </w:p>
     <w:tbl>
@@ -721,9 +955,9 @@
       </w:tblPr>
       <w:tblGrid>
         <w:gridCol w:w="1435"/>
-        <w:gridCol w:w="2160"/>
-        <w:gridCol w:w="3960"/>
-        <w:gridCol w:w="2520"/>
+        <w:gridCol w:w="1800"/>
+        <w:gridCol w:w="5400"/>
+        <w:gridCol w:w="1440"/>
       </w:tblGrid>
       <w:tr>
         <w:trPr>
@@ -747,7 +981,17 @@
                 <w:sz w:val="22"/>
                 <w:szCs w:val="22"/>
               </w:rPr>
-              <w:t>{% if event</w:t>
+              <w:t xml:space="preserve">{% if </w:t>
+            </w:r>
+            <w:proofErr w:type="spellStart"/>
+            <w:proofErr w:type="gramStart"/>
+            <w:r>
+              <w:rPr>
+                <w:rFonts w:ascii="Arial" w:hAnsi="Arial" w:cs="Arial"/>
+                <w:sz w:val="22"/>
+                <w:szCs w:val="22"/>
+              </w:rPr>
+              <w:t>event</w:t>
             </w:r>
             <w:r>
               <w:rPr>
@@ -757,6 +1001,8 @@
               </w:rPr>
               <w:t>.time</w:t>
             </w:r>
+            <w:proofErr w:type="spellEnd"/>
+            <w:proofErr w:type="gramEnd"/>
             <w:r>
               <w:rPr>
                 <w:rFonts w:ascii="Arial" w:hAnsi="Arial" w:cs="Arial"/>
@@ -805,6 +1051,7 @@
               </w:rPr>
               <w:t>{{</w:t>
             </w:r>
+            <w:proofErr w:type="spellStart"/>
             <w:r>
               <w:rPr>
                 <w:rFonts w:ascii="Arial" w:hAnsi="Arial" w:cs="Arial"/>
@@ -829,6 +1076,7 @@
               </w:rPr>
               <w:t>text</w:t>
             </w:r>
+            <w:proofErr w:type="spellEnd"/>
             <w:r>
               <w:rPr>
                 <w:rFonts w:ascii="Arial" w:hAnsi="Arial" w:cs="Arial"/>
@@ -845,14 +1093,25 @@
               </w:rPr>
               <w:t xml:space="preserve"> at {{ </w:t>
             </w:r>
-            <w:r>
-              <w:rPr>
-                <w:rFonts w:ascii="Arial" w:hAnsi="Arial" w:cs="Arial"/>
-                <w:sz w:val="22"/>
-                <w:szCs w:val="22"/>
-              </w:rPr>
-              <w:t>format_time(</w:t>
-            </w:r>
+            <w:proofErr w:type="spellStart"/>
+            <w:r>
+              <w:rPr>
+                <w:rFonts w:ascii="Arial" w:hAnsi="Arial" w:cs="Arial"/>
+                <w:sz w:val="22"/>
+                <w:szCs w:val="22"/>
+              </w:rPr>
+              <w:t>format_time</w:t>
+            </w:r>
+            <w:proofErr w:type="spellEnd"/>
+            <w:r>
+              <w:rPr>
+                <w:rFonts w:ascii="Arial" w:hAnsi="Arial" w:cs="Arial"/>
+                <w:sz w:val="22"/>
+                <w:szCs w:val="22"/>
+              </w:rPr>
+              <w:t>(</w:t>
+            </w:r>
+            <w:proofErr w:type="spellStart"/>
             <w:r>
               <w:rPr>
                 <w:rFonts w:ascii="Arial" w:hAnsi="Arial" w:cs="Arial"/>
@@ -867,21 +1126,74 @@
                 <w:sz w:val="22"/>
                 <w:szCs w:val="22"/>
               </w:rPr>
-              <w:t>.time, format='h:mm')}</w:t>
-            </w:r>
-            <w:r>
-              <w:rPr>
-                <w:rFonts w:ascii="Arial" w:hAnsi="Arial" w:cs="Arial"/>
-                <w:sz w:val="22"/>
-                <w:szCs w:val="22"/>
-              </w:rPr>
-              <w:t>}{% else %}{{event.name.text}}{% endif %}</w:t>
+              <w:t>.time</w:t>
+            </w:r>
+            <w:proofErr w:type="spellEnd"/>
+            <w:r>
+              <w:rPr>
+                <w:rFonts w:ascii="Arial" w:hAnsi="Arial" w:cs="Arial"/>
+                <w:sz w:val="22"/>
+                <w:szCs w:val="22"/>
+              </w:rPr>
+              <w:t>, format='</w:t>
+            </w:r>
+            <w:proofErr w:type="spellStart"/>
+            <w:r>
+              <w:rPr>
+                <w:rFonts w:ascii="Arial" w:hAnsi="Arial" w:cs="Arial"/>
+                <w:sz w:val="22"/>
+                <w:szCs w:val="22"/>
+              </w:rPr>
+              <w:t>h:mm</w:t>
+            </w:r>
+            <w:proofErr w:type="spellEnd"/>
+            <w:r>
+              <w:rPr>
+                <w:rFonts w:ascii="Arial" w:hAnsi="Arial" w:cs="Arial"/>
+                <w:sz w:val="22"/>
+                <w:szCs w:val="22"/>
+              </w:rPr>
+              <w:t xml:space="preserve"> a</w:t>
+            </w:r>
+            <w:r>
+              <w:rPr>
+                <w:rFonts w:ascii="Arial" w:hAnsi="Arial" w:cs="Arial"/>
+                <w:sz w:val="22"/>
+                <w:szCs w:val="22"/>
+              </w:rPr>
+              <w:t>')}</w:t>
+            </w:r>
+            <w:r>
+              <w:rPr>
+                <w:rFonts w:ascii="Arial" w:hAnsi="Arial" w:cs="Arial"/>
+                <w:sz w:val="22"/>
+                <w:szCs w:val="22"/>
+              </w:rPr>
+              <w:t>}{% else %}{{</w:t>
+            </w:r>
+            <w:proofErr w:type="spellStart"/>
+            <w:r>
+              <w:rPr>
+                <w:rFonts w:ascii="Arial" w:hAnsi="Arial" w:cs="Arial"/>
+                <w:sz w:val="22"/>
+                <w:szCs w:val="22"/>
+              </w:rPr>
+              <w:t>event.name.text</w:t>
+            </w:r>
+            <w:proofErr w:type="spellEnd"/>
+            <w:r>
+              <w:rPr>
+                <w:rFonts w:ascii="Arial" w:hAnsi="Arial" w:cs="Arial"/>
+                <w:sz w:val="22"/>
+                <w:szCs w:val="22"/>
+              </w:rPr>
+              <w:t>}}{% endif %}</w:t>
             </w:r>
           </w:p>
         </w:tc>
         <w:tc>
           <w:tcPr>
-            <w:tcW w:w="2160" w:type="dxa"/>
+            <w:tcW w:w="1800" w:type="dxa"/>
           </w:tcPr>
           <w:p>
             <w:pPr>
@@ -897,13 +1209,33 @@
                 <w:sz w:val="22"/>
                 <w:szCs w:val="22"/>
               </w:rPr>
-              <w:t>{{event.place}}</w:t>
+              <w:t>{{</w:t>
+            </w:r>
+            <w:proofErr w:type="spellStart"/>
+            <w:proofErr w:type="gramStart"/>
+            <w:r>
+              <w:rPr>
+                <w:rFonts w:ascii="Arial" w:hAnsi="Arial" w:cs="Arial"/>
+                <w:sz w:val="22"/>
+                <w:szCs w:val="22"/>
+              </w:rPr>
+              <w:t>event.place</w:t>
+            </w:r>
+            <w:proofErr w:type="spellEnd"/>
+            <w:proofErr w:type="gramEnd"/>
+            <w:r>
+              <w:rPr>
+                <w:rFonts w:ascii="Arial" w:hAnsi="Arial" w:cs="Arial"/>
+                <w:sz w:val="22"/>
+                <w:szCs w:val="22"/>
+              </w:rPr>
+              <w:t>}}</w:t>
             </w:r>
           </w:p>
         </w:tc>
         <w:tc>
           <w:tcPr>
-            <w:tcW w:w="3960" w:type="dxa"/>
+            <w:tcW w:w="5400" w:type="dxa"/>
           </w:tcPr>
           <w:p>
             <w:pPr>
@@ -919,13 +1251,33 @@
                 <w:sz w:val="22"/>
                 <w:szCs w:val="22"/>
               </w:rPr>
-              <w:t>{{event.description}}</w:t>
+              <w:t>{{</w:t>
+            </w:r>
+            <w:proofErr w:type="spellStart"/>
+            <w:proofErr w:type="gramStart"/>
+            <w:r>
+              <w:rPr>
+                <w:rFonts w:ascii="Arial" w:hAnsi="Arial" w:cs="Arial"/>
+                <w:sz w:val="22"/>
+                <w:szCs w:val="22"/>
+              </w:rPr>
+              <w:t>event.description</w:t>
+            </w:r>
+            <w:proofErr w:type="spellEnd"/>
+            <w:proofErr w:type="gramEnd"/>
+            <w:r>
+              <w:rPr>
+                <w:rFonts w:ascii="Arial" w:hAnsi="Arial" w:cs="Arial"/>
+                <w:sz w:val="22"/>
+                <w:szCs w:val="22"/>
+              </w:rPr>
+              <w:t>}}</w:t>
             </w:r>
           </w:p>
         </w:tc>
         <w:tc>
           <w:tcPr>
-            <w:tcW w:w="2520" w:type="dxa"/>
+            <w:tcW w:w="1440" w:type="dxa"/>
           </w:tcPr>
           <w:p>
             <w:pPr>
@@ -941,16 +1293,54 @@
                 <w:sz w:val="22"/>
                 <w:szCs w:val="22"/>
               </w:rPr>
-              <w:t>{% if event.police_check %}</w:t>
-            </w:r>
-            <w:r>
-              <w:rPr>
-                <w:rFonts w:ascii="Arial" w:hAnsi="Arial" w:cs="Arial"/>
-                <w:sz w:val="22"/>
-                <w:szCs w:val="22"/>
-              </w:rPr>
-              <w:t>{{event.police_number</w:t>
-            </w:r>
+              <w:t xml:space="preserve">{% if </w:t>
+            </w:r>
+            <w:proofErr w:type="spellStart"/>
+            <w:proofErr w:type="gramStart"/>
+            <w:r>
+              <w:rPr>
+                <w:rFonts w:ascii="Arial" w:hAnsi="Arial" w:cs="Arial"/>
+                <w:sz w:val="22"/>
+                <w:szCs w:val="22"/>
+              </w:rPr>
+              <w:t>event.police</w:t>
+            </w:r>
+            <w:proofErr w:type="gramEnd"/>
+            <w:r>
+              <w:rPr>
+                <w:rFonts w:ascii="Arial" w:hAnsi="Arial" w:cs="Arial"/>
+                <w:sz w:val="22"/>
+                <w:szCs w:val="22"/>
+              </w:rPr>
+              <w:t>_check</w:t>
+            </w:r>
+            <w:proofErr w:type="spellEnd"/>
+            <w:r>
+              <w:rPr>
+                <w:rFonts w:ascii="Arial" w:hAnsi="Arial" w:cs="Arial"/>
+                <w:sz w:val="22"/>
+                <w:szCs w:val="22"/>
+              </w:rPr>
+              <w:t xml:space="preserve"> %}</w:t>
+            </w:r>
+            <w:r>
+              <w:rPr>
+                <w:rFonts w:ascii="Arial" w:hAnsi="Arial" w:cs="Arial"/>
+                <w:sz w:val="22"/>
+                <w:szCs w:val="22"/>
+              </w:rPr>
+              <w:t>{{</w:t>
+            </w:r>
+            <w:proofErr w:type="spellStart"/>
+            <w:r>
+              <w:rPr>
+                <w:rFonts w:ascii="Arial" w:hAnsi="Arial" w:cs="Arial"/>
+                <w:sz w:val="22"/>
+                <w:szCs w:val="22"/>
+              </w:rPr>
+              <w:t>event.police_number</w:t>
+            </w:r>
+            <w:proofErr w:type="spellEnd"/>
             <w:r>
               <w:rPr>
                 <w:rFonts w:ascii="Arial" w:hAnsi="Arial" w:cs="Arial"/>
@@ -981,13 +1371,41 @@
         <w:rPr>
           <w:rFonts w:ascii="Arial" w:hAnsi="Arial" w:cs="Arial"/>
         </w:rPr>
-        <w:t>{% endif %}</w:t>
-      </w:r>
-      <w:r>
-        <w:rPr>
-          <w:rFonts w:ascii="Arial" w:hAnsi="Arial" w:cs="Arial"/>
-        </w:rPr>
-        <w:t>{% endfor %}</w:t>
+        <w:t xml:space="preserve">{% endif </w:t>
+      </w:r>
+      <w:proofErr w:type="gramStart"/>
+      <w:r>
+        <w:rPr>
+          <w:rFonts w:ascii="Arial" w:hAnsi="Arial" w:cs="Arial"/>
+        </w:rPr>
+        <w:t>%}</w:t>
+      </w:r>
+      <w:r>
+        <w:rPr>
+          <w:rFonts w:ascii="Arial" w:hAnsi="Arial" w:cs="Arial"/>
+        </w:rPr>
+        <w:t>{</w:t>
+      </w:r>
+      <w:proofErr w:type="gramEnd"/>
+      <w:r>
+        <w:rPr>
+          <w:rFonts w:ascii="Arial" w:hAnsi="Arial" w:cs="Arial"/>
+        </w:rPr>
+        <w:t xml:space="preserve">% </w:t>
+      </w:r>
+      <w:proofErr w:type="spellStart"/>
+      <w:r>
+        <w:rPr>
+          <w:rFonts w:ascii="Arial" w:hAnsi="Arial" w:cs="Arial"/>
+        </w:rPr>
+        <w:t>endfor</w:t>
+      </w:r>
+      <w:proofErr w:type="spellEnd"/>
+      <w:r>
+        <w:rPr>
+          <w:rFonts w:ascii="Arial" w:hAnsi="Arial" w:cs="Arial"/>
+        </w:rPr>
+        <w:t xml:space="preserve"> %}</w:t>
       </w:r>
       <w:r>
         <w:rPr>

</xml_diff>